<commit_message>
Updated my resume to be more current.
</commit_message>
<xml_diff>
--- a/files/Goote_Resume.docx
+++ b/files/Goote_Resume.docx
@@ -70,13 +70,43 @@
               <w:rPr>
                 <w:rFonts w:asciiTheme="majorHAnsi" w:hAnsiTheme="majorHAnsi"/>
               </w:rPr>
-              <w:t xml:space="preserve">A project manager and design engineer experienced in the areas of </w:t>
-            </w:r>
-            <w:r>
-              <w:rPr>
-                <w:rFonts w:asciiTheme="majorHAnsi" w:hAnsiTheme="majorHAnsi"/>
-              </w:rPr>
-              <w:t>embedded hardware and embedded software</w:t>
+              <w:t xml:space="preserve">A </w:t>
+            </w:r>
+            <w:r>
+              <w:rPr>
+                <w:rFonts w:asciiTheme="majorHAnsi" w:hAnsiTheme="majorHAnsi"/>
+              </w:rPr>
+              <w:t xml:space="preserve">software </w:t>
+            </w:r>
+            <w:r>
+              <w:rPr>
+                <w:rFonts w:asciiTheme="majorHAnsi" w:hAnsiTheme="majorHAnsi"/>
+              </w:rPr>
+              <w:t xml:space="preserve">project </w:t>
+            </w:r>
+            <w:r>
+              <w:rPr>
+                <w:rFonts w:asciiTheme="majorHAnsi" w:hAnsiTheme="majorHAnsi"/>
+              </w:rPr>
+              <w:t xml:space="preserve">engineer </w:t>
+            </w:r>
+            <w:r>
+              <w:rPr>
+                <w:rFonts w:asciiTheme="majorHAnsi" w:hAnsiTheme="majorHAnsi"/>
+              </w:rPr>
+              <w:t xml:space="preserve">experienced in the areas of </w:t>
+            </w:r>
+            <w:r>
+              <w:rPr>
+                <w:rFonts w:asciiTheme="majorHAnsi" w:hAnsiTheme="majorHAnsi"/>
+              </w:rPr>
+              <w:t xml:space="preserve">embedded </w:t>
+            </w:r>
+            <w:r>
+              <w:rPr>
+                <w:rFonts w:asciiTheme="majorHAnsi" w:hAnsiTheme="majorHAnsi"/>
+              </w:rPr>
+              <w:t>software planning and development</w:t>
             </w:r>
             <w:r>
               <w:rPr>
@@ -618,35 +648,70 @@
                 <w:bCs/>
                 <w:szCs w:val="20"/>
               </w:rPr>
-              <w:t>Faculty at Calvin College (January 2010 – present)</w:t>
-            </w:r>
-          </w:p>
-          <w:p>
-            <w:pPr>
-              <w:rPr>
-                <w:rFonts w:asciiTheme="majorHAnsi" w:hAnsiTheme="majorHAnsi"/>
-                <w:bCs/>
-                <w:i/>
-                <w:szCs w:val="20"/>
-              </w:rPr>
-            </w:pPr>
-            <w:r>
-              <w:rPr>
-                <w:rFonts w:asciiTheme="majorHAnsi" w:hAnsiTheme="majorHAnsi"/>
-                <w:bCs/>
-                <w:i/>
-                <w:szCs w:val="20"/>
-              </w:rPr>
-              <w:t>Engineering</w:t>
-            </w:r>
-            <w:r>
-              <w:rPr>
-                <w:rFonts w:asciiTheme="majorHAnsi" w:hAnsiTheme="majorHAnsi"/>
-                <w:bCs/>
-                <w:i/>
-                <w:szCs w:val="20"/>
-              </w:rPr>
-              <w:t>204L – Circuit Analysis and Electronics Lab</w:t>
+              <w:t xml:space="preserve">Software Project Engineer </w:t>
+            </w:r>
+            <w:r>
+              <w:rPr>
+                <w:rFonts w:asciiTheme="majorHAnsi" w:hAnsiTheme="majorHAnsi"/>
+                <w:b/>
+                <w:bCs/>
+                <w:szCs w:val="20"/>
+              </w:rPr>
+              <w:t xml:space="preserve">at </w:t>
+            </w:r>
+            <w:r>
+              <w:rPr>
+                <w:rFonts w:asciiTheme="majorHAnsi" w:hAnsiTheme="majorHAnsi"/>
+                <w:b/>
+                <w:bCs/>
+                <w:szCs w:val="20"/>
+              </w:rPr>
+              <w:t xml:space="preserve">Gentex </w:t>
+            </w:r>
+            <w:r>
+              <w:rPr>
+                <w:rFonts w:asciiTheme="majorHAnsi" w:hAnsiTheme="majorHAnsi"/>
+                <w:b/>
+                <w:bCs/>
+                <w:szCs w:val="20"/>
+              </w:rPr>
+              <w:t>(</w:t>
+            </w:r>
+            <w:r>
+              <w:rPr>
+                <w:rFonts w:asciiTheme="majorHAnsi" w:hAnsiTheme="majorHAnsi"/>
+                <w:b/>
+                <w:bCs/>
+                <w:szCs w:val="20"/>
+              </w:rPr>
+              <w:t xml:space="preserve">March 2011 </w:t>
+            </w:r>
+            <w:r>
+              <w:rPr>
+                <w:rFonts w:asciiTheme="majorHAnsi" w:hAnsiTheme="majorHAnsi"/>
+                <w:b/>
+                <w:bCs/>
+                <w:szCs w:val="20"/>
+              </w:rPr>
+              <w:t xml:space="preserve">– </w:t>
+            </w:r>
+            <w:r>
+              <w:rPr>
+                <w:rFonts w:asciiTheme="majorHAnsi" w:hAnsiTheme="majorHAnsi"/>
+                <w:b/>
+                <w:bCs/>
+                <w:szCs w:val="20"/>
+              </w:rPr>
+              <w:t>present</w:t>
+            </w:r>
+            <w:r>
+              <w:rPr>
+                <w:rFonts w:asciiTheme="majorHAnsi" w:hAnsiTheme="majorHAnsi"/>
+                <w:b/>
+                <w:bCs/>
+                <w:szCs w:val="20"/>
+              </w:rPr>
+              <w:t>)</w:t>
             </w:r>
           </w:p>
           <w:p>
@@ -666,37 +731,127 @@
                 <w:rFonts w:asciiTheme="majorHAnsi" w:hAnsiTheme="majorHAnsi"/>
                 <w:bCs/>
               </w:rPr>
-              <w:t>Taught a Circuits Analysis and Electronics lab.</w:t>
-            </w:r>
-          </w:p>
-          <w:p>
-            <w:pPr>
-              <w:rPr>
-                <w:rFonts w:asciiTheme="majorHAnsi" w:hAnsiTheme="majorHAnsi"/>
-                <w:b/>
-                <w:bCs/>
-                <w:szCs w:val="20"/>
-                <w:u w:val="single"/>
-              </w:rPr>
-            </w:pPr>
-          </w:p>
-          <w:p>
-            <w:pPr>
-              <w:rPr>
-                <w:rFonts w:asciiTheme="majorHAnsi" w:hAnsiTheme="majorHAnsi"/>
-                <w:b/>
-                <w:bCs/>
-                <w:szCs w:val="20"/>
-              </w:rPr>
-            </w:pPr>
-            <w:r>
-              <w:rPr>
-                <w:rFonts w:asciiTheme="majorHAnsi" w:hAnsiTheme="majorHAnsi"/>
-                <w:b/>
-                <w:bCs/>
-                <w:szCs w:val="20"/>
-              </w:rPr>
-              <w:t>Project Manager at DornerWorks (November 2009 – present)</w:t>
+              <w:t>Manage</w:t>
+            </w:r>
+            <w:r>
+              <w:rPr>
+                <w:rFonts w:asciiTheme="majorHAnsi" w:hAnsiTheme="majorHAnsi"/>
+                <w:bCs/>
+              </w:rPr>
+              <w:t xml:space="preserve"> the requireme</w:t>
+            </w:r>
+            <w:r>
+              <w:rPr>
+                <w:rFonts w:asciiTheme="majorHAnsi" w:hAnsiTheme="majorHAnsi"/>
+                <w:bCs/>
+              </w:rPr>
+              <w:t>nts, implementation, and testing</w:t>
+            </w:r>
+            <w:r>
+              <w:rPr>
+                <w:rFonts w:asciiTheme="majorHAnsi" w:hAnsiTheme="majorHAnsi"/>
+                <w:bCs/>
+              </w:rPr>
+              <w:t xml:space="preserve"> of software</w:t>
+            </w:r>
+            <w:r>
+              <w:rPr>
+                <w:rFonts w:asciiTheme="majorHAnsi" w:hAnsiTheme="majorHAnsi"/>
+                <w:bCs/>
+              </w:rPr>
+              <w:t xml:space="preserve"> developed for several rear view mirrors and OEMs.   The software was responsible for CAN communication,</w:t>
+            </w:r>
+            <w:r>
+              <w:rPr>
+                <w:rFonts w:asciiTheme="majorHAnsi" w:hAnsiTheme="majorHAnsi"/>
+                <w:bCs/>
+              </w:rPr>
+              <w:t xml:space="preserve"> </w:t>
+            </w:r>
+            <w:r>
+              <w:rPr>
+                <w:rFonts w:asciiTheme="majorHAnsi" w:hAnsiTheme="majorHAnsi"/>
+                <w:bCs/>
+              </w:rPr>
+              <w:t xml:space="preserve">rear </w:t>
+            </w:r>
+            <w:r>
+              <w:rPr>
+                <w:rFonts w:asciiTheme="majorHAnsi" w:hAnsiTheme="majorHAnsi"/>
+                <w:bCs/>
+              </w:rPr>
+              <w:t>camera displays</w:t>
+            </w:r>
+            <w:r>
+              <w:rPr>
+                <w:rFonts w:asciiTheme="majorHAnsi" w:hAnsiTheme="majorHAnsi"/>
+                <w:bCs/>
+              </w:rPr>
+              <w:t xml:space="preserve"> embedded into the mirror</w:t>
+            </w:r>
+            <w:r>
+              <w:rPr>
+                <w:rFonts w:asciiTheme="majorHAnsi" w:hAnsiTheme="majorHAnsi"/>
+                <w:bCs/>
+              </w:rPr>
+              <w:t>, elec</w:t>
+            </w:r>
+            <w:r>
+              <w:rPr>
+                <w:rFonts w:asciiTheme="majorHAnsi" w:hAnsiTheme="majorHAnsi"/>
+                <w:bCs/>
+              </w:rPr>
+              <w:t>tro-</w:t>
+            </w:r>
+            <w:r>
+              <w:rPr>
+                <w:rFonts w:asciiTheme="majorHAnsi" w:hAnsiTheme="majorHAnsi"/>
+                <w:bCs/>
+              </w:rPr>
+              <w:t xml:space="preserve">chromatic auto-dimming </w:t>
+            </w:r>
+            <w:r>
+              <w:rPr>
+                <w:rFonts w:asciiTheme="majorHAnsi" w:hAnsiTheme="majorHAnsi"/>
+                <w:bCs/>
+              </w:rPr>
+              <w:t>circuitry</w:t>
+            </w:r>
+            <w:r>
+              <w:rPr>
+                <w:rFonts w:asciiTheme="majorHAnsi" w:hAnsiTheme="majorHAnsi"/>
+                <w:bCs/>
+              </w:rPr>
+              <w:t>, and SmartBeam technology.</w:t>
+            </w:r>
+          </w:p>
+          <w:p>
+            <w:pPr>
+              <w:rPr>
+                <w:rFonts w:asciiTheme="majorHAnsi" w:hAnsiTheme="majorHAnsi"/>
+                <w:b/>
+                <w:bCs/>
+                <w:szCs w:val="20"/>
+              </w:rPr>
+            </w:pPr>
+          </w:p>
+          <w:p>
+            <w:pPr>
+              <w:rPr>
+                <w:rFonts w:asciiTheme="majorHAnsi" w:hAnsiTheme="majorHAnsi"/>
+                <w:b/>
+                <w:bCs/>
+                <w:szCs w:val="20"/>
+              </w:rPr>
+            </w:pPr>
+            <w:r>
+              <w:rPr>
+                <w:rFonts w:asciiTheme="majorHAnsi" w:hAnsiTheme="majorHAnsi"/>
+                <w:b/>
+                <w:bCs/>
+                <w:szCs w:val="20"/>
+              </w:rPr>
+              <w:t>Faculty at Calvin College (January 2010 – present)</w:t>
             </w:r>
           </w:p>
           <w:p>
@@ -705,6 +860,7 @@
                 <w:rFonts w:asciiTheme="majorHAnsi" w:hAnsiTheme="majorHAnsi"/>
                 <w:bCs/>
                 <w:i/>
+                <w:szCs w:val="20"/>
               </w:rPr>
             </w:pPr>
             <w:r>
@@ -712,8 +868,18 @@
                 <w:rFonts w:asciiTheme="majorHAnsi" w:hAnsiTheme="majorHAnsi"/>
                 <w:bCs/>
                 <w:i/>
-              </w:rPr>
-              <w:t>Contracting at Gentex – Software Project Engineering</w:t>
+                <w:szCs w:val="20"/>
+              </w:rPr>
+              <w:t>Engineering</w:t>
+            </w:r>
+            <w:r>
+              <w:rPr>
+                <w:rFonts w:asciiTheme="majorHAnsi" w:hAnsiTheme="majorHAnsi"/>
+                <w:bCs/>
+                <w:i/>
+                <w:szCs w:val="20"/>
+              </w:rPr>
+              <w:t>204L – Circuit Analysis and Electronics Lab</w:t>
             </w:r>
           </w:p>
           <w:p>
@@ -733,154 +899,72 @@
                 <w:rFonts w:asciiTheme="majorHAnsi" w:hAnsiTheme="majorHAnsi"/>
                 <w:bCs/>
               </w:rPr>
-              <w:t>Managed the requireme</w:t>
-            </w:r>
-            <w:r>
-              <w:rPr>
-                <w:rFonts w:asciiTheme="majorHAnsi" w:hAnsiTheme="majorHAnsi"/>
-                <w:bCs/>
-              </w:rPr>
-              <w:t>nts, implementation, and test</w:t>
-            </w:r>
-            <w:r>
-              <w:rPr>
-                <w:rFonts w:asciiTheme="majorHAnsi" w:hAnsiTheme="majorHAnsi"/>
-                <w:bCs/>
-              </w:rPr>
-              <w:t>ing</w:t>
-            </w:r>
-            <w:r>
-              <w:rPr>
-                <w:rFonts w:asciiTheme="majorHAnsi" w:hAnsiTheme="majorHAnsi"/>
-                <w:bCs/>
-              </w:rPr>
-              <w:t xml:space="preserve"> of software</w:t>
-            </w:r>
-            <w:r>
-              <w:rPr>
-                <w:rFonts w:asciiTheme="majorHAnsi" w:hAnsiTheme="majorHAnsi"/>
-                <w:bCs/>
-              </w:rPr>
-              <w:t xml:space="preserve"> developed for</w:t>
-            </w:r>
-            <w:r>
-              <w:rPr>
-                <w:rFonts w:asciiTheme="majorHAnsi" w:hAnsiTheme="majorHAnsi"/>
-                <w:bCs/>
-              </w:rPr>
-              <w:t xml:space="preserve"> </w:t>
-            </w:r>
-            <w:r>
-              <w:rPr>
-                <w:rFonts w:asciiTheme="majorHAnsi" w:hAnsiTheme="majorHAnsi"/>
-                <w:bCs/>
-              </w:rPr>
-              <w:t>several</w:t>
-            </w:r>
-            <w:r>
-              <w:rPr>
-                <w:rFonts w:asciiTheme="majorHAnsi" w:hAnsiTheme="majorHAnsi"/>
-                <w:bCs/>
-              </w:rPr>
-              <w:t xml:space="preserve"> </w:t>
-            </w:r>
-            <w:r>
-              <w:rPr>
-                <w:rFonts w:asciiTheme="majorHAnsi" w:hAnsiTheme="majorHAnsi"/>
-                <w:bCs/>
-              </w:rPr>
-              <w:t xml:space="preserve">rear view </w:t>
-            </w:r>
-            <w:r>
-              <w:rPr>
-                <w:rFonts w:asciiTheme="majorHAnsi" w:hAnsiTheme="majorHAnsi"/>
-                <w:bCs/>
-              </w:rPr>
-              <w:t>mirrors</w:t>
-            </w:r>
-            <w:r>
-              <w:rPr>
-                <w:rFonts w:asciiTheme="majorHAnsi" w:hAnsiTheme="majorHAnsi"/>
-                <w:bCs/>
-              </w:rPr>
-              <w:t xml:space="preserve"> and </w:t>
-            </w:r>
-            <w:r>
-              <w:rPr>
-                <w:rFonts w:asciiTheme="majorHAnsi" w:hAnsiTheme="majorHAnsi"/>
-                <w:bCs/>
-              </w:rPr>
-              <w:t xml:space="preserve">OEMs.   The software </w:t>
-            </w:r>
-            <w:r>
-              <w:rPr>
-                <w:rFonts w:asciiTheme="majorHAnsi" w:hAnsiTheme="majorHAnsi"/>
-                <w:bCs/>
-              </w:rPr>
-              <w:t>was responsible for CAN communication,</w:t>
-            </w:r>
-            <w:r>
-              <w:rPr>
-                <w:rFonts w:asciiTheme="majorHAnsi" w:hAnsiTheme="majorHAnsi"/>
-                <w:bCs/>
-              </w:rPr>
-              <w:t xml:space="preserve"> </w:t>
-            </w:r>
-            <w:r>
-              <w:rPr>
-                <w:rFonts w:asciiTheme="majorHAnsi" w:hAnsiTheme="majorHAnsi"/>
-                <w:bCs/>
-              </w:rPr>
-              <w:t xml:space="preserve">rear </w:t>
-            </w:r>
-            <w:r>
-              <w:rPr>
-                <w:rFonts w:asciiTheme="majorHAnsi" w:hAnsiTheme="majorHAnsi"/>
-                <w:bCs/>
-              </w:rPr>
-              <w:t>camera displays</w:t>
-            </w:r>
-            <w:r>
-              <w:rPr>
-                <w:rFonts w:asciiTheme="majorHAnsi" w:hAnsiTheme="majorHAnsi"/>
-                <w:bCs/>
-              </w:rPr>
-              <w:t xml:space="preserve"> embedded into the mirror</w:t>
-            </w:r>
-            <w:r>
-              <w:rPr>
-                <w:rFonts w:asciiTheme="majorHAnsi" w:hAnsiTheme="majorHAnsi"/>
-                <w:bCs/>
-              </w:rPr>
-              <w:t>, elec</w:t>
-            </w:r>
-            <w:r>
-              <w:rPr>
-                <w:rFonts w:asciiTheme="majorHAnsi" w:hAnsiTheme="majorHAnsi"/>
-                <w:bCs/>
-              </w:rPr>
-              <w:t>tro-</w:t>
-            </w:r>
-            <w:r>
-              <w:rPr>
-                <w:rFonts w:asciiTheme="majorHAnsi" w:hAnsiTheme="majorHAnsi"/>
-                <w:bCs/>
-              </w:rPr>
-              <w:t xml:space="preserve">chromatic auto-dimming </w:t>
-            </w:r>
-            <w:r>
-              <w:rPr>
-                <w:rFonts w:asciiTheme="majorHAnsi" w:hAnsiTheme="majorHAnsi"/>
-                <w:bCs/>
-              </w:rPr>
-              <w:t>circuitry</w:t>
-            </w:r>
-            <w:r>
-              <w:rPr>
-                <w:rFonts w:asciiTheme="majorHAnsi" w:hAnsiTheme="majorHAnsi"/>
-                <w:bCs/>
-              </w:rPr>
-              <w:t>, and SmartBeam technology.</w:t>
+              <w:t>Taught a Circuits Analysis and Electronics lab.</w:t>
+            </w:r>
+          </w:p>
+          <w:p>
+            <w:pPr>
+              <w:rPr>
+                <w:rFonts w:asciiTheme="majorHAnsi" w:hAnsiTheme="majorHAnsi"/>
+                <w:b/>
+                <w:bCs/>
+                <w:szCs w:val="20"/>
+                <w:u w:val="single"/>
+              </w:rPr>
+            </w:pPr>
+          </w:p>
+          <w:p>
+            <w:pPr>
+              <w:rPr>
+                <w:rFonts w:asciiTheme="majorHAnsi" w:hAnsiTheme="majorHAnsi"/>
+                <w:b/>
+                <w:bCs/>
+                <w:szCs w:val="20"/>
+              </w:rPr>
+            </w:pPr>
+            <w:r>
+              <w:rPr>
+                <w:rFonts w:asciiTheme="majorHAnsi" w:hAnsiTheme="majorHAnsi"/>
+                <w:b/>
+                <w:bCs/>
+                <w:szCs w:val="20"/>
+              </w:rPr>
+              <w:t xml:space="preserve">Project Manager at DornerWorks (November 2009 – </w:t>
+            </w:r>
+            <w:r>
+              <w:rPr>
+                <w:rFonts w:asciiTheme="majorHAnsi" w:hAnsiTheme="majorHAnsi"/>
+                <w:b/>
+                <w:bCs/>
+                <w:szCs w:val="20"/>
+              </w:rPr>
+              <w:t>March 2011</w:t>
+            </w:r>
+            <w:r>
+              <w:rPr>
+                <w:rFonts w:asciiTheme="majorHAnsi" w:hAnsiTheme="majorHAnsi"/>
+                <w:b/>
+                <w:bCs/>
+                <w:szCs w:val="20"/>
+              </w:rPr>
+              <w:t>)</w:t>
+            </w:r>
+          </w:p>
+          <w:p>
+            <w:pPr>
+              <w:rPr>
+                <w:rFonts w:asciiTheme="majorHAnsi" w:hAnsiTheme="majorHAnsi"/>
+                <w:bCs/>
+                <w:i/>
+              </w:rPr>
+            </w:pPr>
+            <w:r>
+              <w:rPr>
+                <w:rFonts w:asciiTheme="majorHAnsi" w:hAnsiTheme="majorHAnsi"/>
+                <w:bCs/>
+                <w:i/>
+              </w:rPr>
+              <w:t>Contracting at Gentex – Software Project Engineering</w:t>
             </w:r>
           </w:p>
           <w:p>
@@ -900,6 +984,173 @@
                 <w:rFonts w:asciiTheme="majorHAnsi" w:hAnsiTheme="majorHAnsi"/>
                 <w:bCs/>
               </w:rPr>
+              <w:t>Managed the requireme</w:t>
+            </w:r>
+            <w:r>
+              <w:rPr>
+                <w:rFonts w:asciiTheme="majorHAnsi" w:hAnsiTheme="majorHAnsi"/>
+                <w:bCs/>
+              </w:rPr>
+              <w:t>nts, implementation, and test</w:t>
+            </w:r>
+            <w:r>
+              <w:rPr>
+                <w:rFonts w:asciiTheme="majorHAnsi" w:hAnsiTheme="majorHAnsi"/>
+                <w:bCs/>
+              </w:rPr>
+              <w:t>ing</w:t>
+            </w:r>
+            <w:r>
+              <w:rPr>
+                <w:rFonts w:asciiTheme="majorHAnsi" w:hAnsiTheme="majorHAnsi"/>
+                <w:bCs/>
+              </w:rPr>
+              <w:t xml:space="preserve"> of software</w:t>
+            </w:r>
+            <w:r>
+              <w:rPr>
+                <w:rFonts w:asciiTheme="majorHAnsi" w:hAnsiTheme="majorHAnsi"/>
+                <w:bCs/>
+              </w:rPr>
+              <w:t xml:space="preserve"> developed for</w:t>
+            </w:r>
+            <w:r>
+              <w:rPr>
+                <w:rFonts w:asciiTheme="majorHAnsi" w:hAnsiTheme="majorHAnsi"/>
+                <w:bCs/>
+              </w:rPr>
+              <w:t xml:space="preserve"> </w:t>
+            </w:r>
+            <w:r>
+              <w:rPr>
+                <w:rFonts w:asciiTheme="majorHAnsi" w:hAnsiTheme="majorHAnsi"/>
+                <w:bCs/>
+              </w:rPr>
+              <w:t>several</w:t>
+            </w:r>
+            <w:r>
+              <w:rPr>
+                <w:rFonts w:asciiTheme="majorHAnsi" w:hAnsiTheme="majorHAnsi"/>
+                <w:bCs/>
+              </w:rPr>
+              <w:t xml:space="preserve"> </w:t>
+            </w:r>
+            <w:r>
+              <w:rPr>
+                <w:rFonts w:asciiTheme="majorHAnsi" w:hAnsiTheme="majorHAnsi"/>
+                <w:bCs/>
+              </w:rPr>
+              <w:t xml:space="preserve">rear view </w:t>
+            </w:r>
+            <w:r>
+              <w:rPr>
+                <w:rFonts w:asciiTheme="majorHAnsi" w:hAnsiTheme="majorHAnsi"/>
+                <w:bCs/>
+              </w:rPr>
+              <w:t>mirrors</w:t>
+            </w:r>
+            <w:r>
+              <w:rPr>
+                <w:rFonts w:asciiTheme="majorHAnsi" w:hAnsiTheme="majorHAnsi"/>
+                <w:bCs/>
+              </w:rPr>
+              <w:t xml:space="preserve"> and </w:t>
+            </w:r>
+            <w:r>
+              <w:rPr>
+                <w:rFonts w:asciiTheme="majorHAnsi" w:hAnsiTheme="majorHAnsi"/>
+                <w:bCs/>
+              </w:rPr>
+              <w:t xml:space="preserve">OEMs.   The software </w:t>
+            </w:r>
+            <w:r>
+              <w:rPr>
+                <w:rFonts w:asciiTheme="majorHAnsi" w:hAnsiTheme="majorHAnsi"/>
+                <w:bCs/>
+              </w:rPr>
+              <w:t>was responsible for CAN communication,</w:t>
+            </w:r>
+            <w:r>
+              <w:rPr>
+                <w:rFonts w:asciiTheme="majorHAnsi" w:hAnsiTheme="majorHAnsi"/>
+                <w:bCs/>
+              </w:rPr>
+              <w:t xml:space="preserve"> </w:t>
+            </w:r>
+            <w:r>
+              <w:rPr>
+                <w:rFonts w:asciiTheme="majorHAnsi" w:hAnsiTheme="majorHAnsi"/>
+                <w:bCs/>
+              </w:rPr>
+              <w:t xml:space="preserve">rear </w:t>
+            </w:r>
+            <w:r>
+              <w:rPr>
+                <w:rFonts w:asciiTheme="majorHAnsi" w:hAnsiTheme="majorHAnsi"/>
+                <w:bCs/>
+              </w:rPr>
+              <w:t>camera displays</w:t>
+            </w:r>
+            <w:r>
+              <w:rPr>
+                <w:rFonts w:asciiTheme="majorHAnsi" w:hAnsiTheme="majorHAnsi"/>
+                <w:bCs/>
+              </w:rPr>
+              <w:t xml:space="preserve"> embedded into the mirror</w:t>
+            </w:r>
+            <w:r>
+              <w:rPr>
+                <w:rFonts w:asciiTheme="majorHAnsi" w:hAnsiTheme="majorHAnsi"/>
+                <w:bCs/>
+              </w:rPr>
+              <w:t>, elec</w:t>
+            </w:r>
+            <w:r>
+              <w:rPr>
+                <w:rFonts w:asciiTheme="majorHAnsi" w:hAnsiTheme="majorHAnsi"/>
+                <w:bCs/>
+              </w:rPr>
+              <w:t>tro-</w:t>
+            </w:r>
+            <w:r>
+              <w:rPr>
+                <w:rFonts w:asciiTheme="majorHAnsi" w:hAnsiTheme="majorHAnsi"/>
+                <w:bCs/>
+              </w:rPr>
+              <w:t xml:space="preserve">chromatic auto-dimming </w:t>
+            </w:r>
+            <w:r>
+              <w:rPr>
+                <w:rFonts w:asciiTheme="majorHAnsi" w:hAnsiTheme="majorHAnsi"/>
+                <w:bCs/>
+              </w:rPr>
+              <w:t>circuitry</w:t>
+            </w:r>
+            <w:r>
+              <w:rPr>
+                <w:rFonts w:asciiTheme="majorHAnsi" w:hAnsiTheme="majorHAnsi"/>
+                <w:bCs/>
+              </w:rPr>
+              <w:t>, and SmartBeam technology.</w:t>
+            </w:r>
+          </w:p>
+          <w:p>
+            <w:pPr>
+              <w:pStyle w:val="ListParagraph"/>
+              <w:numPr>
+                <w:ilvl w:val="0"/>
+                <w:numId w:val="11"/>
+              </w:numPr>
+              <w:rPr>
+                <w:rFonts w:asciiTheme="majorHAnsi" w:hAnsiTheme="majorHAnsi"/>
+                <w:bCs/>
+              </w:rPr>
+            </w:pPr>
+            <w:r>
+              <w:rPr>
+                <w:rFonts w:asciiTheme="majorHAnsi" w:hAnsiTheme="majorHAnsi"/>
+                <w:bCs/>
+              </w:rPr>
               <w:t>A</w:t>
             </w:r>
             <w:r>
@@ -1436,16 +1687,7 @@
                 <w:bCs/>
                 <w:szCs w:val="20"/>
               </w:rPr>
-              <w:t xml:space="preserve">-Duplex Switched Ethernet (AFDX) driver.  This included writing 1500+ tests for 220+ requirements.  The tests </w:t>
-            </w:r>
-            <w:r>
-              <w:rPr>
-                <w:rFonts w:asciiTheme="majorHAnsi" w:hAnsiTheme="majorHAnsi"/>
-                <w:bCs/>
-                <w:szCs w:val="20"/>
-              </w:rPr>
-              <w:lastRenderedPageBreak/>
-              <w:t>consisted of automated tests</w:t>
+              <w:t>-Duplex Switched Ethernet (AFDX) driver.  This included writing 1500+ tests for 220+ requirements.  The tests consisted of automated tests</w:t>
             </w:r>
             <w:r>
               <w:rPr>
@@ -2106,7 +2348,31 @@
       <w:rPr>
         <w:szCs w:val="20"/>
       </w:rPr>
-      <w:t>www.NickGoote.com</w:t>
+      <w:t>www.</w:t>
+    </w:r>
+    <w:r>
+      <w:rPr>
+        <w:szCs w:val="20"/>
+      </w:rPr>
+      <w:t>n</w:t>
+    </w:r>
+    <w:r>
+      <w:rPr>
+        <w:szCs w:val="20"/>
+      </w:rPr>
+      <w:t>ick</w:t>
+    </w:r>
+    <w:r>
+      <w:rPr>
+        <w:szCs w:val="20"/>
+      </w:rPr>
+      <w:t>g</w:t>
+    </w:r>
+    <w:r>
+      <w:rPr>
+        <w:szCs w:val="20"/>
+      </w:rPr>
+      <w:t>oote.com</w:t>
     </w:r>
     <w:r>
       <w:rPr>
@@ -2118,7 +2384,7 @@
       <w:rPr>
         <w:szCs w:val="20"/>
       </w:rPr>
-      <w:t>Grand Rapids, MI 49512</w:t>
+      <w:t>Hudsonville, MI 49426</w:t>
     </w:r>
   </w:p>
   <w:p>
@@ -2144,7 +2410,28 @@
       <w:rPr>
         <w:szCs w:val="20"/>
       </w:rPr>
-      <w:t>Nick@NickGoote.com</w:t>
+      <w:t>nick@nickgoote.com</w:t>
+    </w:r>
+  </w:p>
+  <w:p>
+    <w:pPr>
+      <w:widowControl/>
+      <w:tabs>
+        <w:tab w:val="left" w:pos="4320"/>
+        <w:tab w:val="center" w:pos="7740"/>
+        <w:tab w:val="right" w:pos="10800"/>
+      </w:tabs>
+      <w:jc w:val="both"/>
+      <w:rPr>
+        <w:szCs w:val="20"/>
+      </w:rPr>
+    </w:pPr>
+    <w:r>
+      <w:rPr>
+        <w:szCs w:val="20"/>
+      </w:rPr>
+      <w:tab/>
+      <w:t>nick.goote@gmail.com</w:t>
     </w:r>
     <w:r>
       <w:rPr>

</xml_diff>

<commit_message>
Updating resume, and a few webpages.
</commit_message>
<xml_diff>
--- a/files/Goote_Resume.docx
+++ b/files/Goote_Resume.docx
@@ -1,6 +1,6 @@
 
 <file path=word/document.xml><?xml version="1.0" encoding="utf-8"?>
-<w:document xmlns:ve="http://schemas.openxmlformats.org/markup-compatibility/2006" xmlns:o="urn:schemas-microsoft-com:office:office" xmlns:r="http://schemas.openxmlformats.org/officeDocument/2006/relationships" xmlns:m="http://schemas.openxmlformats.org/officeDocument/2006/math" xmlns:v="urn:schemas-microsoft-com:vml" xmlns:wp="http://schemas.openxmlformats.org/drawingml/2006/wordprocessingDrawing" xmlns:w10="urn:schemas-microsoft-com:office:word" xmlns:w="http://schemas.openxmlformats.org/wordprocessingml/2006/main" xmlns:wne="http://schemas.microsoft.com/office/word/2006/wordml">
+<w:document xmlns:wpc="http://schemas.microsoft.com/office/word/2010/wordprocessingCanvas" xmlns:mc="http://schemas.openxmlformats.org/markup-compatibility/2006" xmlns:o="urn:schemas-microsoft-com:office:office" xmlns:r="http://schemas.openxmlformats.org/officeDocument/2006/relationships" xmlns:m="http://schemas.openxmlformats.org/officeDocument/2006/math" xmlns:v="urn:schemas-microsoft-com:vml" xmlns:wp14="http://schemas.microsoft.com/office/word/2010/wordprocessingDrawing" xmlns:wp="http://schemas.openxmlformats.org/drawingml/2006/wordprocessingDrawing" xmlns:w10="urn:schemas-microsoft-com:office:word" xmlns:w="http://schemas.openxmlformats.org/wordprocessingml/2006/main" xmlns:w14="http://schemas.microsoft.com/office/word/2010/wordml" xmlns:wpg="http://schemas.microsoft.com/office/word/2010/wordprocessingGroup" xmlns:wpi="http://schemas.microsoft.com/office/word/2010/wordprocessingInk" xmlns:wne="http://schemas.microsoft.com/office/word/2006/wordml" xmlns:wps="http://schemas.microsoft.com/office/word/2010/wordprocessingShape" mc:Ignorable="w14 wp14">
   <w:body>
     <w:tbl>
       <w:tblPr>
@@ -15,7 +15,7 @@
           <w:insideV w:val="none" w:sz="0" w:space="0" w:color="auto"/>
         </w:tblBorders>
         <w:tblLayout w:type="fixed"/>
-        <w:tblLook w:val="0000"/>
+        <w:tblLook w:val="0000" w:firstRow="0" w:lastRow="0" w:firstColumn="0" w:lastColumn="0" w:noHBand="0" w:noVBand="0"/>
       </w:tblPr>
       <w:tblGrid>
         <w:gridCol w:w="10998"/>
@@ -82,13 +82,7 @@
               <w:rPr>
                 <w:rFonts w:asciiTheme="majorHAnsi" w:hAnsiTheme="majorHAnsi"/>
               </w:rPr>
-              <w:t xml:space="preserve">project </w:t>
-            </w:r>
-            <w:r>
-              <w:rPr>
-                <w:rFonts w:asciiTheme="majorHAnsi" w:hAnsiTheme="majorHAnsi"/>
-              </w:rPr>
-              <w:t xml:space="preserve">engineer </w:t>
+              <w:t xml:space="preserve">developer </w:t>
             </w:r>
             <w:r>
               <w:rPr>
@@ -206,6 +200,110 @@
                 <w:rFonts w:asciiTheme="majorHAnsi" w:hAnsiTheme="majorHAnsi"/>
                 <w:b/>
               </w:rPr>
+              <w:t>Bachelor’s Degree – Computer Science</w:t>
+            </w:r>
+          </w:p>
+          <w:p>
+            <w:pPr>
+              <w:rPr>
+                <w:rFonts w:asciiTheme="majorHAnsi" w:hAnsiTheme="majorHAnsi"/>
+              </w:rPr>
+            </w:pPr>
+            <w:r>
+              <w:rPr>
+                <w:rFonts w:asciiTheme="majorHAnsi" w:hAnsiTheme="majorHAnsi"/>
+              </w:rPr>
+              <w:t>2012 – 2017 (expected)</w:t>
+            </w:r>
+          </w:p>
+          <w:p>
+            <w:pPr>
+              <w:rPr>
+                <w:rFonts w:asciiTheme="majorHAnsi" w:hAnsiTheme="majorHAnsi"/>
+              </w:rPr>
+            </w:pPr>
+            <w:r>
+              <w:rPr>
+                <w:rFonts w:asciiTheme="majorHAnsi" w:hAnsiTheme="majorHAnsi"/>
+              </w:rPr>
+              <w:t>Florida State University</w:t>
+            </w:r>
+          </w:p>
+          <w:p>
+            <w:pPr>
+              <w:rPr>
+                <w:rFonts w:asciiTheme="majorHAnsi" w:hAnsiTheme="majorHAnsi"/>
+              </w:rPr>
+            </w:pPr>
+          </w:p>
+          <w:p>
+            <w:pPr>
+              <w:rPr>
+                <w:rFonts w:asciiTheme="majorHAnsi" w:hAnsiTheme="majorHAnsi"/>
+                <w:b/>
+              </w:rPr>
+            </w:pPr>
+            <w:r>
+              <w:rPr>
+                <w:rFonts w:asciiTheme="majorHAnsi" w:hAnsiTheme="majorHAnsi"/>
+                <w:b/>
+              </w:rPr>
+              <w:t>Mandarin Chinese</w:t>
+            </w:r>
+            <w:r>
+              <w:rPr>
+                <w:rFonts w:asciiTheme="majorHAnsi" w:hAnsiTheme="majorHAnsi"/>
+                <w:b/>
+              </w:rPr>
+              <w:t xml:space="preserve"> (2 classes)</w:t>
+            </w:r>
+          </w:p>
+          <w:p>
+            <w:pPr>
+              <w:rPr>
+                <w:rFonts w:asciiTheme="majorHAnsi" w:hAnsiTheme="majorHAnsi"/>
+              </w:rPr>
+            </w:pPr>
+            <w:r>
+              <w:rPr>
+                <w:rFonts w:asciiTheme="majorHAnsi" w:hAnsiTheme="majorHAnsi"/>
+              </w:rPr>
+              <w:t>January 2012 – June 2012</w:t>
+            </w:r>
+          </w:p>
+          <w:p>
+            <w:pPr>
+              <w:rPr>
+                <w:rFonts w:asciiTheme="majorHAnsi" w:hAnsiTheme="majorHAnsi"/>
+              </w:rPr>
+            </w:pPr>
+            <w:r>
+              <w:rPr>
+                <w:rFonts w:asciiTheme="majorHAnsi" w:hAnsiTheme="majorHAnsi"/>
+              </w:rPr>
+              <w:t>Bellevue College</w:t>
+            </w:r>
+          </w:p>
+          <w:p>
+            <w:pPr>
+              <w:rPr>
+                <w:rFonts w:asciiTheme="majorHAnsi" w:hAnsiTheme="majorHAnsi"/>
+                <w:b/>
+              </w:rPr>
+            </w:pPr>
+          </w:p>
+          <w:p>
+            <w:pPr>
+              <w:rPr>
+                <w:rFonts w:asciiTheme="majorHAnsi" w:hAnsiTheme="majorHAnsi"/>
+                <w:b/>
+              </w:rPr>
+            </w:pPr>
+            <w:r>
+              <w:rPr>
+                <w:rFonts w:asciiTheme="majorHAnsi" w:hAnsiTheme="majorHAnsi"/>
+                <w:b/>
+              </w:rPr>
               <w:t>Master’s Degree – Electrical and Computer Engineering – Digital and Computer Systems</w:t>
             </w:r>
           </w:p>
@@ -246,6 +344,19 @@
                 <w:rFonts w:asciiTheme="majorHAnsi" w:hAnsiTheme="majorHAnsi"/>
               </w:rPr>
               <w:t>Cumulative GPA: 3.86 (4.00 scale)</w:t>
+            </w:r>
+          </w:p>
+          <w:p>
+            <w:pPr>
+              <w:rPr>
+                <w:rFonts w:asciiTheme="majorHAnsi" w:hAnsiTheme="majorHAnsi"/>
+              </w:rPr>
+            </w:pPr>
+            <w:r>
+              <w:rPr>
+                <w:rFonts w:asciiTheme="majorHAnsi" w:hAnsiTheme="majorHAnsi"/>
+              </w:rPr>
+              <w:t>Outstanding Graduate Student in Engineering, 2010</w:t>
             </w:r>
           </w:p>
         </w:tc>
@@ -329,6 +440,8 @@
               </w:rPr>
               <w:t>Calvin College, Grand Rapids, Michigan</w:t>
             </w:r>
+            <w:bookmarkStart w:id="0" w:name="_GoBack"/>
+            <w:bookmarkEnd w:id="0"/>
           </w:p>
           <w:p>
             <w:pPr>
@@ -502,15 +615,40 @@
                 <w:rFonts w:asciiTheme="majorHAnsi" w:hAnsiTheme="majorHAnsi"/>
                 <w:bCs/>
               </w:rPr>
-              <w:t xml:space="preserve"> uC/OS-II</w:t>
-            </w:r>
-            <w:r>
-              <w:rPr>
-                <w:rFonts w:asciiTheme="majorHAnsi" w:hAnsiTheme="majorHAnsi"/>
-                <w:bCs/>
-              </w:rPr>
-              <w:t>, FreeRTOS</w:t>
-            </w:r>
+              <w:t xml:space="preserve"> </w:t>
+            </w:r>
+            <w:proofErr w:type="spellStart"/>
+            <w:r>
+              <w:rPr>
+                <w:rFonts w:asciiTheme="majorHAnsi" w:hAnsiTheme="majorHAnsi"/>
+                <w:bCs/>
+              </w:rPr>
+              <w:t>uC</w:t>
+            </w:r>
+            <w:proofErr w:type="spellEnd"/>
+            <w:r>
+              <w:rPr>
+                <w:rFonts w:asciiTheme="majorHAnsi" w:hAnsiTheme="majorHAnsi"/>
+                <w:bCs/>
+              </w:rPr>
+              <w:t>/OS-II</w:t>
+            </w:r>
+            <w:r>
+              <w:rPr>
+                <w:rFonts w:asciiTheme="majorHAnsi" w:hAnsiTheme="majorHAnsi"/>
+                <w:bCs/>
+              </w:rPr>
+              <w:t xml:space="preserve">, </w:t>
+            </w:r>
+            <w:proofErr w:type="spellStart"/>
+            <w:r>
+              <w:rPr>
+                <w:rFonts w:asciiTheme="majorHAnsi" w:hAnsiTheme="majorHAnsi"/>
+                <w:bCs/>
+              </w:rPr>
+              <w:t>FreeRTOS</w:t>
+            </w:r>
+            <w:proofErr w:type="spellEnd"/>
           </w:p>
           <w:p>
             <w:pPr>
@@ -546,7 +684,55 @@
                 <w:rFonts w:asciiTheme="majorHAnsi" w:hAnsiTheme="majorHAnsi"/>
                 <w:bCs/>
               </w:rPr>
-              <w:t>, Dimensions, DxDesigner, PSoC Designer, TestTrack Pro, Microsoft Project</w:t>
+              <w:t xml:space="preserve">, Dimensions, </w:t>
+            </w:r>
+            <w:proofErr w:type="spellStart"/>
+            <w:r>
+              <w:rPr>
+                <w:rFonts w:asciiTheme="majorHAnsi" w:hAnsiTheme="majorHAnsi"/>
+                <w:bCs/>
+              </w:rPr>
+              <w:t>DxDesigner</w:t>
+            </w:r>
+            <w:proofErr w:type="spellEnd"/>
+            <w:r>
+              <w:rPr>
+                <w:rFonts w:asciiTheme="majorHAnsi" w:hAnsiTheme="majorHAnsi"/>
+                <w:bCs/>
+              </w:rPr>
+              <w:t xml:space="preserve">, </w:t>
+            </w:r>
+            <w:proofErr w:type="spellStart"/>
+            <w:r>
+              <w:rPr>
+                <w:rFonts w:asciiTheme="majorHAnsi" w:hAnsiTheme="majorHAnsi"/>
+                <w:bCs/>
+              </w:rPr>
+              <w:t>PSoC</w:t>
+            </w:r>
+            <w:proofErr w:type="spellEnd"/>
+            <w:r>
+              <w:rPr>
+                <w:rFonts w:asciiTheme="majorHAnsi" w:hAnsiTheme="majorHAnsi"/>
+                <w:bCs/>
+              </w:rPr>
+              <w:t xml:space="preserve"> Designer, </w:t>
+            </w:r>
+            <w:proofErr w:type="spellStart"/>
+            <w:r>
+              <w:rPr>
+                <w:rFonts w:asciiTheme="majorHAnsi" w:hAnsiTheme="majorHAnsi"/>
+                <w:bCs/>
+              </w:rPr>
+              <w:t>TestTrack</w:t>
+            </w:r>
+            <w:proofErr w:type="spellEnd"/>
+            <w:r>
+              <w:rPr>
+                <w:rFonts w:asciiTheme="majorHAnsi" w:hAnsiTheme="majorHAnsi"/>
+                <w:bCs/>
+              </w:rPr>
+              <w:t xml:space="preserve"> Pro, Microsoft Project</w:t>
             </w:r>
           </w:p>
         </w:tc>
@@ -648,7 +834,16 @@
                 <w:bCs/>
                 <w:szCs w:val="20"/>
               </w:rPr>
-              <w:t xml:space="preserve">Software Project Engineer </w:t>
+              <w:t xml:space="preserve">Software </w:t>
+            </w:r>
+            <w:r>
+              <w:rPr>
+                <w:rFonts w:asciiTheme="majorHAnsi" w:hAnsiTheme="majorHAnsi"/>
+                <w:b/>
+                <w:bCs/>
+                <w:szCs w:val="20"/>
+              </w:rPr>
+              <w:t xml:space="preserve">Developer </w:t>
             </w:r>
             <w:r>
               <w:rPr>
@@ -659,14 +854,25 @@
               </w:rPr>
               <w:t xml:space="preserve">at </w:t>
             </w:r>
-            <w:r>
-              <w:rPr>
-                <w:rFonts w:asciiTheme="majorHAnsi" w:hAnsiTheme="majorHAnsi"/>
-                <w:b/>
-                <w:bCs/>
-                <w:szCs w:val="20"/>
-              </w:rPr>
-              <w:t xml:space="preserve">Gentex </w:t>
+            <w:proofErr w:type="spellStart"/>
+            <w:r>
+              <w:rPr>
+                <w:rFonts w:asciiTheme="majorHAnsi" w:hAnsiTheme="majorHAnsi"/>
+                <w:b/>
+                <w:bCs/>
+                <w:szCs w:val="20"/>
+              </w:rPr>
+              <w:t>Gentex</w:t>
+            </w:r>
+            <w:proofErr w:type="spellEnd"/>
+            <w:r>
+              <w:rPr>
+                <w:rFonts w:asciiTheme="majorHAnsi" w:hAnsiTheme="majorHAnsi"/>
+                <w:b/>
+                <w:bCs/>
+                <w:szCs w:val="20"/>
+              </w:rPr>
+              <w:t xml:space="preserve"> </w:t>
             </w:r>
             <w:r>
               <w:rPr>
@@ -684,7 +890,16 @@
                 <w:bCs/>
                 <w:szCs w:val="20"/>
               </w:rPr>
-              <w:t xml:space="preserve">March 2011 </w:t>
+              <w:t>May 2012</w:t>
+            </w:r>
+            <w:r>
+              <w:rPr>
+                <w:rFonts w:asciiTheme="majorHAnsi" w:hAnsiTheme="majorHAnsi"/>
+                <w:b/>
+                <w:bCs/>
+                <w:szCs w:val="20"/>
+              </w:rPr>
+              <w:t xml:space="preserve"> </w:t>
             </w:r>
             <w:r>
               <w:rPr>
@@ -731,155 +946,147 @@
                 <w:rFonts w:asciiTheme="majorHAnsi" w:hAnsiTheme="majorHAnsi"/>
                 <w:bCs/>
               </w:rPr>
-              <w:t>Manage</w:t>
-            </w:r>
-            <w:r>
-              <w:rPr>
-                <w:rFonts w:asciiTheme="majorHAnsi" w:hAnsiTheme="majorHAnsi"/>
-                <w:bCs/>
-              </w:rPr>
-              <w:t xml:space="preserve"> the requireme</w:t>
-            </w:r>
-            <w:r>
-              <w:rPr>
-                <w:rFonts w:asciiTheme="majorHAnsi" w:hAnsiTheme="majorHAnsi"/>
-                <w:bCs/>
-              </w:rPr>
-              <w:t>nts, implementation, and testing</w:t>
-            </w:r>
-            <w:r>
-              <w:rPr>
-                <w:rFonts w:asciiTheme="majorHAnsi" w:hAnsiTheme="majorHAnsi"/>
-                <w:bCs/>
-              </w:rPr>
-              <w:t xml:space="preserve"> of software</w:t>
-            </w:r>
-            <w:r>
-              <w:rPr>
-                <w:rFonts w:asciiTheme="majorHAnsi" w:hAnsiTheme="majorHAnsi"/>
-                <w:bCs/>
-              </w:rPr>
-              <w:t xml:space="preserve"> developed for several rear view mirrors and OEMs.   The software was responsible for CAN communication,</w:t>
-            </w:r>
-            <w:r>
-              <w:rPr>
-                <w:rFonts w:asciiTheme="majorHAnsi" w:hAnsiTheme="majorHAnsi"/>
-                <w:bCs/>
+              <w:t xml:space="preserve">Develop C software </w:t>
+            </w:r>
+            <w:r>
+              <w:rPr>
+                <w:rFonts w:asciiTheme="majorHAnsi" w:hAnsiTheme="majorHAnsi"/>
+                <w:bCs/>
+              </w:rPr>
+              <w:t>for several rear view mirrors and OEMs</w:t>
+            </w:r>
+            <w:r>
+              <w:rPr>
+                <w:rFonts w:asciiTheme="majorHAnsi" w:hAnsiTheme="majorHAnsi"/>
+                <w:bCs/>
+              </w:rPr>
+              <w:t>.</w:t>
+            </w:r>
+            <w:r>
+              <w:rPr>
+                <w:rFonts w:asciiTheme="majorHAnsi" w:hAnsiTheme="majorHAnsi"/>
+                <w:bCs/>
+              </w:rPr>
+              <w:t xml:space="preserve">  The software was responsible for CAN communication, rear camera displays embedded into the mirror, electro-chromatic auto-dimming circuitry, </w:t>
+            </w:r>
+            <w:proofErr w:type="spellStart"/>
+            <w:r>
+              <w:rPr>
+                <w:rFonts w:asciiTheme="majorHAnsi" w:hAnsiTheme="majorHAnsi"/>
+                <w:bCs/>
+              </w:rPr>
+              <w:t>SmartBeam</w:t>
+            </w:r>
+            <w:proofErr w:type="spellEnd"/>
+            <w:r>
+              <w:rPr>
+                <w:rFonts w:asciiTheme="majorHAnsi" w:hAnsiTheme="majorHAnsi"/>
+                <w:bCs/>
+              </w:rPr>
+              <w:t xml:space="preserve"> technology, lane departure warning, and traffic sign recognition.</w:t>
+            </w:r>
+          </w:p>
+          <w:p>
+            <w:pPr>
+              <w:rPr>
+                <w:rFonts w:asciiTheme="majorHAnsi" w:hAnsiTheme="majorHAnsi"/>
+                <w:b/>
+                <w:bCs/>
+                <w:szCs w:val="20"/>
+              </w:rPr>
+            </w:pPr>
+          </w:p>
+          <w:p>
+            <w:pPr>
+              <w:rPr>
+                <w:rFonts w:asciiTheme="majorHAnsi" w:hAnsiTheme="majorHAnsi"/>
+                <w:b/>
+                <w:bCs/>
+                <w:szCs w:val="20"/>
+              </w:rPr>
+            </w:pPr>
+            <w:r>
+              <w:rPr>
+                <w:rFonts w:asciiTheme="majorHAnsi" w:hAnsiTheme="majorHAnsi"/>
+                <w:b/>
+                <w:bCs/>
+                <w:szCs w:val="20"/>
+              </w:rPr>
+              <w:t xml:space="preserve">Software Project Engineer </w:t>
+            </w:r>
+            <w:r>
+              <w:rPr>
+                <w:rFonts w:asciiTheme="majorHAnsi" w:hAnsiTheme="majorHAnsi"/>
+                <w:b/>
+                <w:bCs/>
+                <w:szCs w:val="20"/>
+              </w:rPr>
+              <w:t xml:space="preserve">at </w:t>
+            </w:r>
+            <w:proofErr w:type="spellStart"/>
+            <w:r>
+              <w:rPr>
+                <w:rFonts w:asciiTheme="majorHAnsi" w:hAnsiTheme="majorHAnsi"/>
+                <w:b/>
+                <w:bCs/>
+                <w:szCs w:val="20"/>
+              </w:rPr>
+              <w:t>Gentex</w:t>
+            </w:r>
+            <w:proofErr w:type="spellEnd"/>
+            <w:r>
+              <w:rPr>
+                <w:rFonts w:asciiTheme="majorHAnsi" w:hAnsiTheme="majorHAnsi"/>
+                <w:b/>
+                <w:bCs/>
+                <w:szCs w:val="20"/>
               </w:rPr>
               <w:t xml:space="preserve"> </w:t>
             </w:r>
             <w:r>
               <w:rPr>
                 <w:rFonts w:asciiTheme="majorHAnsi" w:hAnsiTheme="majorHAnsi"/>
-                <w:bCs/>
-              </w:rPr>
-              <w:t xml:space="preserve">rear </w:t>
-            </w:r>
-            <w:r>
-              <w:rPr>
-                <w:rFonts w:asciiTheme="majorHAnsi" w:hAnsiTheme="majorHAnsi"/>
-                <w:bCs/>
-              </w:rPr>
-              <w:t>camera displays</w:t>
-            </w:r>
-            <w:r>
-              <w:rPr>
-                <w:rFonts w:asciiTheme="majorHAnsi" w:hAnsiTheme="majorHAnsi"/>
-                <w:bCs/>
-              </w:rPr>
-              <w:t xml:space="preserve"> embedded into the mirror</w:t>
-            </w:r>
-            <w:r>
-              <w:rPr>
-                <w:rFonts w:asciiTheme="majorHAnsi" w:hAnsiTheme="majorHAnsi"/>
-                <w:bCs/>
-              </w:rPr>
-              <w:t>, elec</w:t>
-            </w:r>
-            <w:r>
-              <w:rPr>
-                <w:rFonts w:asciiTheme="majorHAnsi" w:hAnsiTheme="majorHAnsi"/>
-                <w:bCs/>
-              </w:rPr>
-              <w:t>tro-</w:t>
-            </w:r>
-            <w:r>
-              <w:rPr>
-                <w:rFonts w:asciiTheme="majorHAnsi" w:hAnsiTheme="majorHAnsi"/>
-                <w:bCs/>
-              </w:rPr>
-              <w:t xml:space="preserve">chromatic auto-dimming </w:t>
-            </w:r>
-            <w:r>
-              <w:rPr>
-                <w:rFonts w:asciiTheme="majorHAnsi" w:hAnsiTheme="majorHAnsi"/>
-                <w:bCs/>
-              </w:rPr>
-              <w:t>circuitry</w:t>
-            </w:r>
-            <w:r>
-              <w:rPr>
-                <w:rFonts w:asciiTheme="majorHAnsi" w:hAnsiTheme="majorHAnsi"/>
-                <w:bCs/>
-              </w:rPr>
-              <w:t>, and SmartBeam technology.</w:t>
-            </w:r>
-          </w:p>
-          <w:p>
-            <w:pPr>
-              <w:rPr>
-                <w:rFonts w:asciiTheme="majorHAnsi" w:hAnsiTheme="majorHAnsi"/>
-                <w:b/>
-                <w:bCs/>
-                <w:szCs w:val="20"/>
-              </w:rPr>
-            </w:pPr>
-          </w:p>
-          <w:p>
-            <w:pPr>
-              <w:rPr>
-                <w:rFonts w:asciiTheme="majorHAnsi" w:hAnsiTheme="majorHAnsi"/>
-                <w:b/>
-                <w:bCs/>
-                <w:szCs w:val="20"/>
-              </w:rPr>
-            </w:pPr>
-            <w:r>
-              <w:rPr>
-                <w:rFonts w:asciiTheme="majorHAnsi" w:hAnsiTheme="majorHAnsi"/>
-                <w:b/>
-                <w:bCs/>
-                <w:szCs w:val="20"/>
-              </w:rPr>
-              <w:t>Faculty at Calvin College (January 2010 – present)</w:t>
-            </w:r>
-          </w:p>
-          <w:p>
-            <w:pPr>
-              <w:rPr>
-                <w:rFonts w:asciiTheme="majorHAnsi" w:hAnsiTheme="majorHAnsi"/>
-                <w:bCs/>
-                <w:i/>
-                <w:szCs w:val="20"/>
-              </w:rPr>
-            </w:pPr>
-            <w:r>
-              <w:rPr>
-                <w:rFonts w:asciiTheme="majorHAnsi" w:hAnsiTheme="majorHAnsi"/>
-                <w:bCs/>
-                <w:i/>
-                <w:szCs w:val="20"/>
-              </w:rPr>
-              <w:t>Engineering</w:t>
-            </w:r>
-            <w:r>
-              <w:rPr>
-                <w:rFonts w:asciiTheme="majorHAnsi" w:hAnsiTheme="majorHAnsi"/>
-                <w:bCs/>
-                <w:i/>
-                <w:szCs w:val="20"/>
-              </w:rPr>
-              <w:t>204L – Circuit Analysis and Electronics Lab</w:t>
+                <w:b/>
+                <w:bCs/>
+                <w:szCs w:val="20"/>
+              </w:rPr>
+              <w:t>(</w:t>
+            </w:r>
+            <w:r>
+              <w:rPr>
+                <w:rFonts w:asciiTheme="majorHAnsi" w:hAnsiTheme="majorHAnsi"/>
+                <w:b/>
+                <w:bCs/>
+                <w:szCs w:val="20"/>
+              </w:rPr>
+              <w:t xml:space="preserve">March 2011 </w:t>
+            </w:r>
+            <w:r>
+              <w:rPr>
+                <w:rFonts w:asciiTheme="majorHAnsi" w:hAnsiTheme="majorHAnsi"/>
+                <w:b/>
+                <w:bCs/>
+                <w:szCs w:val="20"/>
+              </w:rPr>
+              <w:t xml:space="preserve">– </w:t>
+            </w:r>
+            <w:r>
+              <w:rPr>
+                <w:rFonts w:asciiTheme="majorHAnsi" w:hAnsiTheme="majorHAnsi"/>
+                <w:b/>
+                <w:bCs/>
+                <w:szCs w:val="20"/>
+              </w:rPr>
+              <w:t>May 2012</w:t>
+            </w:r>
+            <w:r>
+              <w:rPr>
+                <w:rFonts w:asciiTheme="majorHAnsi" w:hAnsiTheme="majorHAnsi"/>
+                <w:b/>
+                <w:bCs/>
+                <w:szCs w:val="20"/>
+              </w:rPr>
+              <w:t>)</w:t>
             </w:r>
           </w:p>
           <w:p>
@@ -899,55 +1106,87 @@
                 <w:rFonts w:asciiTheme="majorHAnsi" w:hAnsiTheme="majorHAnsi"/>
                 <w:bCs/>
               </w:rPr>
-              <w:t>Taught a Circuits Analysis and Electronics lab.</w:t>
-            </w:r>
-          </w:p>
-          <w:p>
-            <w:pPr>
-              <w:rPr>
-                <w:rFonts w:asciiTheme="majorHAnsi" w:hAnsiTheme="majorHAnsi"/>
-                <w:b/>
-                <w:bCs/>
-                <w:szCs w:val="20"/>
-                <w:u w:val="single"/>
-              </w:rPr>
-            </w:pPr>
-          </w:p>
-          <w:p>
-            <w:pPr>
-              <w:rPr>
-                <w:rFonts w:asciiTheme="majorHAnsi" w:hAnsiTheme="majorHAnsi"/>
-                <w:b/>
-                <w:bCs/>
-                <w:szCs w:val="20"/>
-              </w:rPr>
-            </w:pPr>
-            <w:r>
-              <w:rPr>
-                <w:rFonts w:asciiTheme="majorHAnsi" w:hAnsiTheme="majorHAnsi"/>
-                <w:b/>
-                <w:bCs/>
-                <w:szCs w:val="20"/>
-              </w:rPr>
-              <w:t xml:space="preserve">Project Manager at DornerWorks (November 2009 – </w:t>
-            </w:r>
-            <w:r>
-              <w:rPr>
-                <w:rFonts w:asciiTheme="majorHAnsi" w:hAnsiTheme="majorHAnsi"/>
-                <w:b/>
-                <w:bCs/>
-                <w:szCs w:val="20"/>
-              </w:rPr>
-              <w:t>March 2011</w:t>
-            </w:r>
-            <w:r>
-              <w:rPr>
-                <w:rFonts w:asciiTheme="majorHAnsi" w:hAnsiTheme="majorHAnsi"/>
-                <w:b/>
-                <w:bCs/>
-                <w:szCs w:val="20"/>
-              </w:rPr>
-              <w:t>)</w:t>
+              <w:t>Manage</w:t>
+            </w:r>
+            <w:r>
+              <w:rPr>
+                <w:rFonts w:asciiTheme="majorHAnsi" w:hAnsiTheme="majorHAnsi"/>
+                <w:bCs/>
+              </w:rPr>
+              <w:t xml:space="preserve"> the requireme</w:t>
+            </w:r>
+            <w:r>
+              <w:rPr>
+                <w:rFonts w:asciiTheme="majorHAnsi" w:hAnsiTheme="majorHAnsi"/>
+                <w:bCs/>
+              </w:rPr>
+              <w:t>nts, implementation, and testing</w:t>
+            </w:r>
+            <w:r>
+              <w:rPr>
+                <w:rFonts w:asciiTheme="majorHAnsi" w:hAnsiTheme="majorHAnsi"/>
+                <w:bCs/>
+              </w:rPr>
+              <w:t xml:space="preserve"> of software</w:t>
+            </w:r>
+            <w:r>
+              <w:rPr>
+                <w:rFonts w:asciiTheme="majorHAnsi" w:hAnsiTheme="majorHAnsi"/>
+                <w:bCs/>
+              </w:rPr>
+              <w:t xml:space="preserve"> developed for several rear view mirrors and OEMs.   </w:t>
+            </w:r>
+            <w:r>
+              <w:rPr>
+                <w:rFonts w:asciiTheme="majorHAnsi" w:hAnsiTheme="majorHAnsi"/>
+                <w:bCs/>
+              </w:rPr>
+              <w:t xml:space="preserve">The software was responsible for CAN communication, rear camera displays embedded into the mirror, electro-chromatic auto-dimming circuitry, </w:t>
+            </w:r>
+            <w:proofErr w:type="spellStart"/>
+            <w:r>
+              <w:rPr>
+                <w:rFonts w:asciiTheme="majorHAnsi" w:hAnsiTheme="majorHAnsi"/>
+                <w:bCs/>
+              </w:rPr>
+              <w:t>SmartBeam</w:t>
+            </w:r>
+            <w:proofErr w:type="spellEnd"/>
+            <w:r>
+              <w:rPr>
+                <w:rFonts w:asciiTheme="majorHAnsi" w:hAnsiTheme="majorHAnsi"/>
+                <w:bCs/>
+              </w:rPr>
+              <w:t xml:space="preserve"> technology, lane departure warning, and traffic sign recognition.</w:t>
+            </w:r>
+          </w:p>
+          <w:p>
+            <w:pPr>
+              <w:rPr>
+                <w:rFonts w:asciiTheme="majorHAnsi" w:hAnsiTheme="majorHAnsi"/>
+                <w:b/>
+                <w:bCs/>
+                <w:szCs w:val="20"/>
+              </w:rPr>
+            </w:pPr>
+          </w:p>
+          <w:p>
+            <w:pPr>
+              <w:rPr>
+                <w:rFonts w:asciiTheme="majorHAnsi" w:hAnsiTheme="majorHAnsi"/>
+                <w:b/>
+                <w:bCs/>
+                <w:szCs w:val="20"/>
+              </w:rPr>
+            </w:pPr>
+            <w:r>
+              <w:rPr>
+                <w:rFonts w:asciiTheme="majorHAnsi" w:hAnsiTheme="majorHAnsi"/>
+                <w:b/>
+                <w:bCs/>
+                <w:szCs w:val="20"/>
+              </w:rPr>
+              <w:t>Faculty at Calvin College (January 2010 – present)</w:t>
             </w:r>
           </w:p>
           <w:p>
@@ -956,6 +1195,7 @@
                 <w:rFonts w:asciiTheme="majorHAnsi" w:hAnsiTheme="majorHAnsi"/>
                 <w:bCs/>
                 <w:i/>
+                <w:szCs w:val="20"/>
               </w:rPr>
             </w:pPr>
             <w:r>
@@ -963,8 +1203,18 @@
                 <w:rFonts w:asciiTheme="majorHAnsi" w:hAnsiTheme="majorHAnsi"/>
                 <w:bCs/>
                 <w:i/>
-              </w:rPr>
-              <w:t>Contracting at Gentex – Software Project Engineering</w:t>
+                <w:szCs w:val="20"/>
+              </w:rPr>
+              <w:t>Engineering</w:t>
+            </w:r>
+            <w:r>
+              <w:rPr>
+                <w:rFonts w:asciiTheme="majorHAnsi" w:hAnsiTheme="majorHAnsi"/>
+                <w:bCs/>
+                <w:i/>
+                <w:szCs w:val="20"/>
+              </w:rPr>
+              <w:t>204L – Circuit Analysis and Electronics Lab</w:t>
             </w:r>
           </w:p>
           <w:p>
@@ -984,154 +1234,110 @@
                 <w:rFonts w:asciiTheme="majorHAnsi" w:hAnsiTheme="majorHAnsi"/>
                 <w:bCs/>
               </w:rPr>
-              <w:t>Managed the requireme</w:t>
-            </w:r>
-            <w:r>
-              <w:rPr>
-                <w:rFonts w:asciiTheme="majorHAnsi" w:hAnsiTheme="majorHAnsi"/>
-                <w:bCs/>
-              </w:rPr>
-              <w:t>nts, implementation, and test</w:t>
-            </w:r>
-            <w:r>
-              <w:rPr>
-                <w:rFonts w:asciiTheme="majorHAnsi" w:hAnsiTheme="majorHAnsi"/>
-                <w:bCs/>
-              </w:rPr>
-              <w:t>ing</w:t>
-            </w:r>
-            <w:r>
-              <w:rPr>
-                <w:rFonts w:asciiTheme="majorHAnsi" w:hAnsiTheme="majorHAnsi"/>
-                <w:bCs/>
-              </w:rPr>
-              <w:t xml:space="preserve"> of software</w:t>
-            </w:r>
-            <w:r>
-              <w:rPr>
-                <w:rFonts w:asciiTheme="majorHAnsi" w:hAnsiTheme="majorHAnsi"/>
-                <w:bCs/>
-              </w:rPr>
-              <w:t xml:space="preserve"> developed for</w:t>
-            </w:r>
-            <w:r>
-              <w:rPr>
-                <w:rFonts w:asciiTheme="majorHAnsi" w:hAnsiTheme="majorHAnsi"/>
-                <w:bCs/>
-              </w:rPr>
-              <w:t xml:space="preserve"> </w:t>
-            </w:r>
-            <w:r>
-              <w:rPr>
-                <w:rFonts w:asciiTheme="majorHAnsi" w:hAnsiTheme="majorHAnsi"/>
-                <w:bCs/>
-              </w:rPr>
-              <w:t>several</w:t>
-            </w:r>
-            <w:r>
-              <w:rPr>
-                <w:rFonts w:asciiTheme="majorHAnsi" w:hAnsiTheme="majorHAnsi"/>
-                <w:bCs/>
-              </w:rPr>
-              <w:t xml:space="preserve"> </w:t>
-            </w:r>
-            <w:r>
-              <w:rPr>
-                <w:rFonts w:asciiTheme="majorHAnsi" w:hAnsiTheme="majorHAnsi"/>
-                <w:bCs/>
-              </w:rPr>
-              <w:t xml:space="preserve">rear view </w:t>
-            </w:r>
-            <w:r>
-              <w:rPr>
-                <w:rFonts w:asciiTheme="majorHAnsi" w:hAnsiTheme="majorHAnsi"/>
-                <w:bCs/>
-              </w:rPr>
-              <w:t>mirrors</w:t>
-            </w:r>
-            <w:r>
-              <w:rPr>
-                <w:rFonts w:asciiTheme="majorHAnsi" w:hAnsiTheme="majorHAnsi"/>
-                <w:bCs/>
-              </w:rPr>
-              <w:t xml:space="preserve"> and </w:t>
-            </w:r>
-            <w:r>
-              <w:rPr>
-                <w:rFonts w:asciiTheme="majorHAnsi" w:hAnsiTheme="majorHAnsi"/>
-                <w:bCs/>
-              </w:rPr>
-              <w:t xml:space="preserve">OEMs.   The software </w:t>
-            </w:r>
-            <w:r>
-              <w:rPr>
-                <w:rFonts w:asciiTheme="majorHAnsi" w:hAnsiTheme="majorHAnsi"/>
-                <w:bCs/>
-              </w:rPr>
-              <w:t>was responsible for CAN communication,</w:t>
-            </w:r>
-            <w:r>
-              <w:rPr>
-                <w:rFonts w:asciiTheme="majorHAnsi" w:hAnsiTheme="majorHAnsi"/>
-                <w:bCs/>
-              </w:rPr>
-              <w:t xml:space="preserve"> </w:t>
-            </w:r>
-            <w:r>
-              <w:rPr>
-                <w:rFonts w:asciiTheme="majorHAnsi" w:hAnsiTheme="majorHAnsi"/>
-                <w:bCs/>
-              </w:rPr>
-              <w:t xml:space="preserve">rear </w:t>
-            </w:r>
-            <w:r>
-              <w:rPr>
-                <w:rFonts w:asciiTheme="majorHAnsi" w:hAnsiTheme="majorHAnsi"/>
-                <w:bCs/>
-              </w:rPr>
-              <w:t>camera displays</w:t>
-            </w:r>
-            <w:r>
-              <w:rPr>
-                <w:rFonts w:asciiTheme="majorHAnsi" w:hAnsiTheme="majorHAnsi"/>
-                <w:bCs/>
-              </w:rPr>
-              <w:t xml:space="preserve"> embedded into the mirror</w:t>
-            </w:r>
-            <w:r>
-              <w:rPr>
-                <w:rFonts w:asciiTheme="majorHAnsi" w:hAnsiTheme="majorHAnsi"/>
-                <w:bCs/>
-              </w:rPr>
-              <w:t>, elec</w:t>
-            </w:r>
-            <w:r>
-              <w:rPr>
-                <w:rFonts w:asciiTheme="majorHAnsi" w:hAnsiTheme="majorHAnsi"/>
-                <w:bCs/>
-              </w:rPr>
-              <w:t>tro-</w:t>
-            </w:r>
-            <w:r>
-              <w:rPr>
-                <w:rFonts w:asciiTheme="majorHAnsi" w:hAnsiTheme="majorHAnsi"/>
-                <w:bCs/>
-              </w:rPr>
-              <w:t xml:space="preserve">chromatic auto-dimming </w:t>
-            </w:r>
-            <w:r>
-              <w:rPr>
-                <w:rFonts w:asciiTheme="majorHAnsi" w:hAnsiTheme="majorHAnsi"/>
-                <w:bCs/>
-              </w:rPr>
-              <w:t>circuitry</w:t>
-            </w:r>
-            <w:r>
-              <w:rPr>
-                <w:rFonts w:asciiTheme="majorHAnsi" w:hAnsiTheme="majorHAnsi"/>
-                <w:bCs/>
-              </w:rPr>
-              <w:t>, and SmartBeam technology.</w:t>
+              <w:t>Taught a Circuits Analysis and Electronics lab.</w:t>
+            </w:r>
+          </w:p>
+          <w:p>
+            <w:pPr>
+              <w:rPr>
+                <w:rFonts w:asciiTheme="majorHAnsi" w:hAnsiTheme="majorHAnsi"/>
+                <w:b/>
+                <w:bCs/>
+                <w:szCs w:val="20"/>
+                <w:u w:val="single"/>
+              </w:rPr>
+            </w:pPr>
+          </w:p>
+          <w:p>
+            <w:pPr>
+              <w:rPr>
+                <w:rFonts w:asciiTheme="majorHAnsi" w:hAnsiTheme="majorHAnsi"/>
+                <w:b/>
+                <w:bCs/>
+                <w:szCs w:val="20"/>
+              </w:rPr>
+            </w:pPr>
+            <w:r>
+              <w:rPr>
+                <w:rFonts w:asciiTheme="majorHAnsi" w:hAnsiTheme="majorHAnsi"/>
+                <w:b/>
+                <w:bCs/>
+                <w:szCs w:val="20"/>
+              </w:rPr>
+              <w:t xml:space="preserve">Project Manager at </w:t>
+            </w:r>
+            <w:proofErr w:type="spellStart"/>
+            <w:r>
+              <w:rPr>
+                <w:rFonts w:asciiTheme="majorHAnsi" w:hAnsiTheme="majorHAnsi"/>
+                <w:b/>
+                <w:bCs/>
+                <w:szCs w:val="20"/>
+              </w:rPr>
+              <w:t>DornerWorks</w:t>
+            </w:r>
+            <w:proofErr w:type="spellEnd"/>
+            <w:r>
+              <w:rPr>
+                <w:rFonts w:asciiTheme="majorHAnsi" w:hAnsiTheme="majorHAnsi"/>
+                <w:b/>
+                <w:bCs/>
+                <w:szCs w:val="20"/>
+              </w:rPr>
+              <w:t xml:space="preserve"> (November 2009 – </w:t>
+            </w:r>
+            <w:r>
+              <w:rPr>
+                <w:rFonts w:asciiTheme="majorHAnsi" w:hAnsiTheme="majorHAnsi"/>
+                <w:b/>
+                <w:bCs/>
+                <w:szCs w:val="20"/>
+              </w:rPr>
+              <w:t>March 2011</w:t>
+            </w:r>
+            <w:r>
+              <w:rPr>
+                <w:rFonts w:asciiTheme="majorHAnsi" w:hAnsiTheme="majorHAnsi"/>
+                <w:b/>
+                <w:bCs/>
+                <w:szCs w:val="20"/>
+              </w:rPr>
+              <w:t>)</w:t>
+            </w:r>
+          </w:p>
+          <w:p>
+            <w:pPr>
+              <w:rPr>
+                <w:rFonts w:asciiTheme="majorHAnsi" w:hAnsiTheme="majorHAnsi"/>
+                <w:bCs/>
+                <w:i/>
+              </w:rPr>
+            </w:pPr>
+            <w:r>
+              <w:rPr>
+                <w:rFonts w:asciiTheme="majorHAnsi" w:hAnsiTheme="majorHAnsi"/>
+                <w:bCs/>
+                <w:i/>
+              </w:rPr>
+              <w:t xml:space="preserve">Contracting at </w:t>
+            </w:r>
+            <w:proofErr w:type="spellStart"/>
+            <w:r>
+              <w:rPr>
+                <w:rFonts w:asciiTheme="majorHAnsi" w:hAnsiTheme="majorHAnsi"/>
+                <w:bCs/>
+                <w:i/>
+              </w:rPr>
+              <w:t>Gentex</w:t>
+            </w:r>
+            <w:proofErr w:type="spellEnd"/>
+            <w:r>
+              <w:rPr>
+                <w:rFonts w:asciiTheme="majorHAnsi" w:hAnsiTheme="majorHAnsi"/>
+                <w:bCs/>
+                <w:i/>
+              </w:rPr>
+              <w:t xml:space="preserve"> – Software Project Engineering</w:t>
             </w:r>
           </w:p>
           <w:p>
@@ -1151,6 +1357,189 @@
                 <w:rFonts w:asciiTheme="majorHAnsi" w:hAnsiTheme="majorHAnsi"/>
                 <w:bCs/>
               </w:rPr>
+              <w:t>Managed the requireme</w:t>
+            </w:r>
+            <w:r>
+              <w:rPr>
+                <w:rFonts w:asciiTheme="majorHAnsi" w:hAnsiTheme="majorHAnsi"/>
+                <w:bCs/>
+              </w:rPr>
+              <w:t>nts, implementation, and test</w:t>
+            </w:r>
+            <w:r>
+              <w:rPr>
+                <w:rFonts w:asciiTheme="majorHAnsi" w:hAnsiTheme="majorHAnsi"/>
+                <w:bCs/>
+              </w:rPr>
+              <w:t>ing</w:t>
+            </w:r>
+            <w:r>
+              <w:rPr>
+                <w:rFonts w:asciiTheme="majorHAnsi" w:hAnsiTheme="majorHAnsi"/>
+                <w:bCs/>
+              </w:rPr>
+              <w:t xml:space="preserve"> of software</w:t>
+            </w:r>
+            <w:r>
+              <w:rPr>
+                <w:rFonts w:asciiTheme="majorHAnsi" w:hAnsiTheme="majorHAnsi"/>
+                <w:bCs/>
+              </w:rPr>
+              <w:t xml:space="preserve"> developed for</w:t>
+            </w:r>
+            <w:r>
+              <w:rPr>
+                <w:rFonts w:asciiTheme="majorHAnsi" w:hAnsiTheme="majorHAnsi"/>
+                <w:bCs/>
+              </w:rPr>
+              <w:t xml:space="preserve"> </w:t>
+            </w:r>
+            <w:r>
+              <w:rPr>
+                <w:rFonts w:asciiTheme="majorHAnsi" w:hAnsiTheme="majorHAnsi"/>
+                <w:bCs/>
+              </w:rPr>
+              <w:t>several</w:t>
+            </w:r>
+            <w:r>
+              <w:rPr>
+                <w:rFonts w:asciiTheme="majorHAnsi" w:hAnsiTheme="majorHAnsi"/>
+                <w:bCs/>
+              </w:rPr>
+              <w:t xml:space="preserve"> </w:t>
+            </w:r>
+            <w:r>
+              <w:rPr>
+                <w:rFonts w:asciiTheme="majorHAnsi" w:hAnsiTheme="majorHAnsi"/>
+                <w:bCs/>
+              </w:rPr>
+              <w:t xml:space="preserve">rear view </w:t>
+            </w:r>
+            <w:r>
+              <w:rPr>
+                <w:rFonts w:asciiTheme="majorHAnsi" w:hAnsiTheme="majorHAnsi"/>
+                <w:bCs/>
+              </w:rPr>
+              <w:t>mirrors</w:t>
+            </w:r>
+            <w:r>
+              <w:rPr>
+                <w:rFonts w:asciiTheme="majorHAnsi" w:hAnsiTheme="majorHAnsi"/>
+                <w:bCs/>
+              </w:rPr>
+              <w:t xml:space="preserve"> and </w:t>
+            </w:r>
+            <w:r>
+              <w:rPr>
+                <w:rFonts w:asciiTheme="majorHAnsi" w:hAnsiTheme="majorHAnsi"/>
+                <w:bCs/>
+              </w:rPr>
+              <w:t xml:space="preserve">OEMs.   The software </w:t>
+            </w:r>
+            <w:r>
+              <w:rPr>
+                <w:rFonts w:asciiTheme="majorHAnsi" w:hAnsiTheme="majorHAnsi"/>
+                <w:bCs/>
+              </w:rPr>
+              <w:t>was responsible for CAN communication,</w:t>
+            </w:r>
+            <w:r>
+              <w:rPr>
+                <w:rFonts w:asciiTheme="majorHAnsi" w:hAnsiTheme="majorHAnsi"/>
+                <w:bCs/>
+              </w:rPr>
+              <w:t xml:space="preserve"> </w:t>
+            </w:r>
+            <w:r>
+              <w:rPr>
+                <w:rFonts w:asciiTheme="majorHAnsi" w:hAnsiTheme="majorHAnsi"/>
+                <w:bCs/>
+              </w:rPr>
+              <w:t xml:space="preserve">rear </w:t>
+            </w:r>
+            <w:r>
+              <w:rPr>
+                <w:rFonts w:asciiTheme="majorHAnsi" w:hAnsiTheme="majorHAnsi"/>
+                <w:bCs/>
+              </w:rPr>
+              <w:t>camera displays</w:t>
+            </w:r>
+            <w:r>
+              <w:rPr>
+                <w:rFonts w:asciiTheme="majorHAnsi" w:hAnsiTheme="majorHAnsi"/>
+                <w:bCs/>
+              </w:rPr>
+              <w:t xml:space="preserve"> embedded into the mirror</w:t>
+            </w:r>
+            <w:r>
+              <w:rPr>
+                <w:rFonts w:asciiTheme="majorHAnsi" w:hAnsiTheme="majorHAnsi"/>
+                <w:bCs/>
+              </w:rPr>
+              <w:t>, elec</w:t>
+            </w:r>
+            <w:r>
+              <w:rPr>
+                <w:rFonts w:asciiTheme="majorHAnsi" w:hAnsiTheme="majorHAnsi"/>
+                <w:bCs/>
+              </w:rPr>
+              <w:t>tro-</w:t>
+            </w:r>
+            <w:r>
+              <w:rPr>
+                <w:rFonts w:asciiTheme="majorHAnsi" w:hAnsiTheme="majorHAnsi"/>
+                <w:bCs/>
+              </w:rPr>
+              <w:t xml:space="preserve">chromatic auto-dimming </w:t>
+            </w:r>
+            <w:r>
+              <w:rPr>
+                <w:rFonts w:asciiTheme="majorHAnsi" w:hAnsiTheme="majorHAnsi"/>
+                <w:bCs/>
+              </w:rPr>
+              <w:t>circuitry</w:t>
+            </w:r>
+            <w:r>
+              <w:rPr>
+                <w:rFonts w:asciiTheme="majorHAnsi" w:hAnsiTheme="majorHAnsi"/>
+                <w:bCs/>
+              </w:rPr>
+              <w:t xml:space="preserve">, and </w:t>
+            </w:r>
+            <w:proofErr w:type="spellStart"/>
+            <w:r>
+              <w:rPr>
+                <w:rFonts w:asciiTheme="majorHAnsi" w:hAnsiTheme="majorHAnsi"/>
+                <w:bCs/>
+              </w:rPr>
+              <w:t>SmartBeam</w:t>
+            </w:r>
+            <w:proofErr w:type="spellEnd"/>
+            <w:r>
+              <w:rPr>
+                <w:rFonts w:asciiTheme="majorHAnsi" w:hAnsiTheme="majorHAnsi"/>
+                <w:bCs/>
+              </w:rPr>
+              <w:t xml:space="preserve"> technology.</w:t>
+            </w:r>
+          </w:p>
+          <w:p>
+            <w:pPr>
+              <w:pStyle w:val="ListParagraph"/>
+              <w:numPr>
+                <w:ilvl w:val="0"/>
+                <w:numId w:val="11"/>
+              </w:numPr>
+              <w:rPr>
+                <w:rFonts w:asciiTheme="majorHAnsi" w:hAnsiTheme="majorHAnsi"/>
+                <w:bCs/>
+              </w:rPr>
+            </w:pPr>
+            <w:r>
+              <w:rPr>
+                <w:rFonts w:asciiTheme="majorHAnsi" w:hAnsiTheme="majorHAnsi"/>
+                <w:bCs/>
+              </w:rPr>
               <w:t>A</w:t>
             </w:r>
             <w:r>
@@ -1158,7 +1547,39 @@
                 <w:rFonts w:asciiTheme="majorHAnsi" w:hAnsiTheme="majorHAnsi"/>
                 <w:bCs/>
               </w:rPr>
-              <w:t>cted as project manager for DornerWorks’ employees on-site at Gentex.</w:t>
+              <w:t xml:space="preserve">cted as project manager for </w:t>
+            </w:r>
+            <w:proofErr w:type="spellStart"/>
+            <w:r>
+              <w:rPr>
+                <w:rFonts w:asciiTheme="majorHAnsi" w:hAnsiTheme="majorHAnsi"/>
+                <w:bCs/>
+              </w:rPr>
+              <w:t>DornerWorks</w:t>
+            </w:r>
+            <w:proofErr w:type="spellEnd"/>
+            <w:r>
+              <w:rPr>
+                <w:rFonts w:asciiTheme="majorHAnsi" w:hAnsiTheme="majorHAnsi"/>
+                <w:bCs/>
+              </w:rPr>
+              <w:t xml:space="preserve">’ employees on-site at </w:t>
+            </w:r>
+            <w:proofErr w:type="spellStart"/>
+            <w:r>
+              <w:rPr>
+                <w:rFonts w:asciiTheme="majorHAnsi" w:hAnsiTheme="majorHAnsi"/>
+                <w:bCs/>
+              </w:rPr>
+              <w:t>Gentex</w:t>
+            </w:r>
+            <w:proofErr w:type="spellEnd"/>
+            <w:r>
+              <w:rPr>
+                <w:rFonts w:asciiTheme="majorHAnsi" w:hAnsiTheme="majorHAnsi"/>
+                <w:bCs/>
+              </w:rPr>
+              <w:t>.</w:t>
             </w:r>
           </w:p>
           <w:p>
@@ -1218,7 +1639,15 @@
                 <w:rFonts w:asciiTheme="majorHAnsi" w:hAnsiTheme="majorHAnsi"/>
                 <w:bCs/>
               </w:rPr>
-              <w:t>used to parse and generate loadable items, partition load maps, and loadable software airplane parts.</w:t>
+              <w:t xml:space="preserve">used to parse and </w:t>
+            </w:r>
+            <w:r>
+              <w:rPr>
+                <w:rFonts w:asciiTheme="majorHAnsi" w:hAnsiTheme="majorHAnsi"/>
+                <w:bCs/>
+              </w:rPr>
+              <w:lastRenderedPageBreak/>
+              <w:t>generate loadable items, partition load maps, and loadable software airplane parts.</w:t>
             </w:r>
           </w:p>
           <w:p>
@@ -1605,7 +2034,27 @@
                 <w:bCs/>
                 <w:szCs w:val="20"/>
               </w:rPr>
-              <w:t>at DornerWorks (</w:t>
+              <w:t xml:space="preserve">at </w:t>
+            </w:r>
+            <w:proofErr w:type="spellStart"/>
+            <w:r>
+              <w:rPr>
+                <w:rFonts w:asciiTheme="majorHAnsi" w:hAnsiTheme="majorHAnsi"/>
+                <w:b/>
+                <w:bCs/>
+                <w:szCs w:val="20"/>
+              </w:rPr>
+              <w:t>DornerWorks</w:t>
+            </w:r>
+            <w:proofErr w:type="spellEnd"/>
+            <w:r>
+              <w:rPr>
+                <w:rFonts w:asciiTheme="majorHAnsi" w:hAnsiTheme="majorHAnsi"/>
+                <w:b/>
+                <w:bCs/>
+                <w:szCs w:val="20"/>
+              </w:rPr>
+              <w:t xml:space="preserve"> (</w:t>
             </w:r>
             <w:r>
               <w:rPr>
@@ -1839,7 +2288,27 @@
                 <w:bCs/>
                 <w:szCs w:val="20"/>
               </w:rPr>
-              <w:t>Embedded Systems Engineer at DornerWorks (April 2006 – September 2008)</w:t>
+              <w:t xml:space="preserve">Embedded Systems Engineer at </w:t>
+            </w:r>
+            <w:proofErr w:type="spellStart"/>
+            <w:r>
+              <w:rPr>
+                <w:rFonts w:asciiTheme="majorHAnsi" w:hAnsiTheme="majorHAnsi"/>
+                <w:b/>
+                <w:bCs/>
+                <w:szCs w:val="20"/>
+              </w:rPr>
+              <w:t>DornerWorks</w:t>
+            </w:r>
+            <w:proofErr w:type="spellEnd"/>
+            <w:r>
+              <w:rPr>
+                <w:rFonts w:asciiTheme="majorHAnsi" w:hAnsiTheme="majorHAnsi"/>
+                <w:b/>
+                <w:bCs/>
+                <w:szCs w:val="20"/>
+              </w:rPr>
+              <w:t xml:space="preserve"> (April 2006 – September 2008)</w:t>
             </w:r>
           </w:p>
           <w:p>
@@ -1876,7 +2345,39 @@
                 <w:rFonts w:asciiTheme="majorHAnsi" w:hAnsiTheme="majorHAnsi"/>
                 <w:bCs/>
               </w:rPr>
-              <w:t>Involved in the effort to develop the Board Support Package to allow the VxWorks Real Time Operating System to operate on a PowerPC 7447A/7448 Single Board Computer. All software development was performed in C and PowerPC assembly languages, and was done to the DO-178B Level A standard.  This development also included a design document that detailed each function within the BSP and what it did, and a document that described functions within the BSP that were made available</w:t>
+              <w:t xml:space="preserve">Involved in the effort to develop the Board Support Package to allow the </w:t>
+            </w:r>
+            <w:proofErr w:type="spellStart"/>
+            <w:r>
+              <w:rPr>
+                <w:rFonts w:asciiTheme="majorHAnsi" w:hAnsiTheme="majorHAnsi"/>
+                <w:bCs/>
+              </w:rPr>
+              <w:t>VxWorks</w:t>
+            </w:r>
+            <w:proofErr w:type="spellEnd"/>
+            <w:r>
+              <w:rPr>
+                <w:rFonts w:asciiTheme="majorHAnsi" w:hAnsiTheme="majorHAnsi"/>
+                <w:bCs/>
+              </w:rPr>
+              <w:t xml:space="preserve"> Real Time Operating System to operate on a PowerPC 7447A/7448 Single Board Computer. All software development was performed in C and PowerPC assembly languages, and was done to the DO-178B Level </w:t>
+            </w:r>
+            <w:proofErr w:type="gramStart"/>
+            <w:r>
+              <w:rPr>
+                <w:rFonts w:asciiTheme="majorHAnsi" w:hAnsiTheme="majorHAnsi"/>
+                <w:bCs/>
+              </w:rPr>
+              <w:t>A</w:t>
+            </w:r>
+            <w:proofErr w:type="gramEnd"/>
+            <w:r>
+              <w:rPr>
+                <w:rFonts w:asciiTheme="majorHAnsi" w:hAnsiTheme="majorHAnsi"/>
+                <w:bCs/>
+              </w:rPr>
+              <w:t xml:space="preserve"> standard.  This development also included a design document that detailed each function within the BSP and what it did, and a document that described functions within the BSP that were made available</w:t>
             </w:r>
             <w:r>
               <w:rPr>
@@ -1970,7 +2471,23 @@
                 <w:rFonts w:asciiTheme="majorHAnsi" w:hAnsiTheme="majorHAnsi"/>
                 <w:bCs/>
               </w:rPr>
-              <w:t xml:space="preserve"> the fan for different speeds.  This included hardware schematic design using DxDesigner, </w:t>
+              <w:t xml:space="preserve"> the fan for different speeds.  This included hardware schematic design using </w:t>
+            </w:r>
+            <w:proofErr w:type="spellStart"/>
+            <w:r>
+              <w:rPr>
+                <w:rFonts w:asciiTheme="majorHAnsi" w:hAnsiTheme="majorHAnsi"/>
+                <w:bCs/>
+              </w:rPr>
+              <w:t>DxDesigner</w:t>
+            </w:r>
+            <w:proofErr w:type="spellEnd"/>
+            <w:r>
+              <w:rPr>
+                <w:rFonts w:asciiTheme="majorHAnsi" w:hAnsiTheme="majorHAnsi"/>
+                <w:bCs/>
+              </w:rPr>
+              <w:t xml:space="preserve">, </w:t>
             </w:r>
             <w:r>
               <w:rPr>
@@ -1984,14 +2501,46 @@
                 <w:rFonts w:asciiTheme="majorHAnsi" w:hAnsiTheme="majorHAnsi"/>
                 <w:bCs/>
               </w:rPr>
-              <w:t>software design using PSoC designer, board layout, prototy</w:t>
-            </w:r>
-            <w:r>
-              <w:rPr>
-                <w:rFonts w:asciiTheme="majorHAnsi" w:hAnsiTheme="majorHAnsi"/>
-                <w:bCs/>
-              </w:rPr>
-              <w:t xml:space="preserve">ping, and testing. The design included a PSoC microcontroller, and </w:t>
+              <w:t xml:space="preserve">software design using </w:t>
+            </w:r>
+            <w:proofErr w:type="spellStart"/>
+            <w:r>
+              <w:rPr>
+                <w:rFonts w:asciiTheme="majorHAnsi" w:hAnsiTheme="majorHAnsi"/>
+                <w:bCs/>
+              </w:rPr>
+              <w:t>PSoC</w:t>
+            </w:r>
+            <w:proofErr w:type="spellEnd"/>
+            <w:r>
+              <w:rPr>
+                <w:rFonts w:asciiTheme="majorHAnsi" w:hAnsiTheme="majorHAnsi"/>
+                <w:bCs/>
+              </w:rPr>
+              <w:t xml:space="preserve"> designer, board layout, prototy</w:t>
+            </w:r>
+            <w:r>
+              <w:rPr>
+                <w:rFonts w:asciiTheme="majorHAnsi" w:hAnsiTheme="majorHAnsi"/>
+                <w:bCs/>
+              </w:rPr>
+              <w:t xml:space="preserve">ping, and testing. The design included a </w:t>
+            </w:r>
+            <w:proofErr w:type="spellStart"/>
+            <w:r>
+              <w:rPr>
+                <w:rFonts w:asciiTheme="majorHAnsi" w:hAnsiTheme="majorHAnsi"/>
+                <w:bCs/>
+              </w:rPr>
+              <w:t>PSoC</w:t>
+            </w:r>
+            <w:proofErr w:type="spellEnd"/>
+            <w:r>
+              <w:rPr>
+                <w:rFonts w:asciiTheme="majorHAnsi" w:hAnsiTheme="majorHAnsi"/>
+                <w:bCs/>
+              </w:rPr>
+              <w:t xml:space="preserve"> microcontroller, and </w:t>
             </w:r>
             <w:r>
               <w:rPr>
@@ -2075,7 +2624,39 @@
                 <w:rFonts w:asciiTheme="majorHAnsi" w:hAnsiTheme="majorHAnsi"/>
                 <w:szCs w:val="20"/>
               </w:rPr>
-              <w:t>Used C, National Instruments TestStand, and LabWindows to write</w:t>
+              <w:t xml:space="preserve">Used C, National Instruments </w:t>
+            </w:r>
+            <w:proofErr w:type="spellStart"/>
+            <w:r>
+              <w:rPr>
+                <w:rFonts w:asciiTheme="majorHAnsi" w:hAnsiTheme="majorHAnsi"/>
+                <w:szCs w:val="20"/>
+              </w:rPr>
+              <w:t>TestStand</w:t>
+            </w:r>
+            <w:proofErr w:type="spellEnd"/>
+            <w:r>
+              <w:rPr>
+                <w:rFonts w:asciiTheme="majorHAnsi" w:hAnsiTheme="majorHAnsi"/>
+                <w:szCs w:val="20"/>
+              </w:rPr>
+              <w:t xml:space="preserve">, and </w:t>
+            </w:r>
+            <w:proofErr w:type="spellStart"/>
+            <w:r>
+              <w:rPr>
+                <w:rFonts w:asciiTheme="majorHAnsi" w:hAnsiTheme="majorHAnsi"/>
+                <w:szCs w:val="20"/>
+              </w:rPr>
+              <w:t>LabWindows</w:t>
+            </w:r>
+            <w:proofErr w:type="spellEnd"/>
+            <w:r>
+              <w:rPr>
+                <w:rFonts w:asciiTheme="majorHAnsi" w:hAnsiTheme="majorHAnsi"/>
+                <w:szCs w:val="20"/>
+              </w:rPr>
+              <w:t xml:space="preserve"> to write</w:t>
             </w:r>
             <w:r>
               <w:rPr>
@@ -2102,7 +2683,23 @@
                 <w:rFonts w:asciiTheme="majorHAnsi" w:hAnsiTheme="majorHAnsi"/>
                 <w:szCs w:val="20"/>
               </w:rPr>
-              <w:t>Wrote test equipment software in TestStand.  This included testing modules produced by Smiths Aerospace as well as built in self tests of the equipment that was being used to test the modules.</w:t>
+              <w:t xml:space="preserve">Wrote test equipment software in </w:t>
+            </w:r>
+            <w:proofErr w:type="spellStart"/>
+            <w:r>
+              <w:rPr>
+                <w:rFonts w:asciiTheme="majorHAnsi" w:hAnsiTheme="majorHAnsi"/>
+                <w:szCs w:val="20"/>
+              </w:rPr>
+              <w:t>TestStand</w:t>
+            </w:r>
+            <w:proofErr w:type="spellEnd"/>
+            <w:r>
+              <w:rPr>
+                <w:rFonts w:asciiTheme="majorHAnsi" w:hAnsiTheme="majorHAnsi"/>
+                <w:szCs w:val="20"/>
+              </w:rPr>
+              <w:t>.  This included testing modules produced by Smiths Aerospace as well as built in self tests of the equipment that was being used to test the modules.</w:t>
             </w:r>
           </w:p>
           <w:p>
@@ -2207,7 +2804,14 @@
               <w:rPr>
                 <w:rFonts w:asciiTheme="majorHAnsi" w:hAnsiTheme="majorHAnsi"/>
               </w:rPr>
-              <w:t>Continued development of an application, written in C++, that analyzed acoustic and vibration response to forces.  Also developed a GUI for the application.</w:t>
+              <w:t xml:space="preserve">Continued development of an application, written in C++, that analyzed acoustic and vibration response to forces.  </w:t>
+            </w:r>
+            <w:r>
+              <w:rPr>
+                <w:rFonts w:asciiTheme="majorHAnsi" w:hAnsiTheme="majorHAnsi"/>
+              </w:rPr>
+              <w:lastRenderedPageBreak/>
+              <w:t>Also developed a GUI for the application.</w:t>
             </w:r>
           </w:p>
         </w:tc>
@@ -2258,7 +2862,7 @@
       </w:pPr>
     </w:p>
     <w:sectPr>
-      <w:headerReference w:type="default" r:id="rId7"/>
+      <w:headerReference w:type="default" r:id="rId8"/>
       <w:footnotePr>
         <w:pos w:val="beneathText"/>
       </w:footnotePr>
@@ -2271,7 +2875,7 @@
 </file>
 
 <file path=word/endnotes.xml><?xml version="1.0" encoding="utf-8"?>
-<w:endnotes xmlns:ve="http://schemas.openxmlformats.org/markup-compatibility/2006" xmlns:o="urn:schemas-microsoft-com:office:office" xmlns:r="http://schemas.openxmlformats.org/officeDocument/2006/relationships" xmlns:m="http://schemas.openxmlformats.org/officeDocument/2006/math" xmlns:v="urn:schemas-microsoft-com:vml" xmlns:wp="http://schemas.openxmlformats.org/drawingml/2006/wordprocessingDrawing" xmlns:w10="urn:schemas-microsoft-com:office:word" xmlns:w="http://schemas.openxmlformats.org/wordprocessingml/2006/main" xmlns:wne="http://schemas.microsoft.com/office/word/2006/wordml">
+<w:endnotes xmlns:wpc="http://schemas.microsoft.com/office/word/2010/wordprocessingCanvas" xmlns:mc="http://schemas.openxmlformats.org/markup-compatibility/2006" xmlns:o="urn:schemas-microsoft-com:office:office" xmlns:r="http://schemas.openxmlformats.org/officeDocument/2006/relationships" xmlns:m="http://schemas.openxmlformats.org/officeDocument/2006/math" xmlns:v="urn:schemas-microsoft-com:vml" xmlns:wp14="http://schemas.microsoft.com/office/word/2010/wordprocessingDrawing" xmlns:wp="http://schemas.openxmlformats.org/drawingml/2006/wordprocessingDrawing" xmlns:w10="urn:schemas-microsoft-com:office:word" xmlns:w="http://schemas.openxmlformats.org/wordprocessingml/2006/main" xmlns:w14="http://schemas.microsoft.com/office/word/2010/wordml" xmlns:wpg="http://schemas.microsoft.com/office/word/2010/wordprocessingGroup" xmlns:wpi="http://schemas.microsoft.com/office/word/2010/wordprocessingInk" xmlns:wne="http://schemas.microsoft.com/office/word/2006/wordml" xmlns:wps="http://schemas.microsoft.com/office/word/2010/wordprocessingShape" mc:Ignorable="w14 wp14">
   <w:endnote w:type="separator" w:id="-1">
     <w:p>
       <w:r>
@@ -2290,7 +2894,7 @@
 </file>
 
 <file path=word/footnotes.xml><?xml version="1.0" encoding="utf-8"?>
-<w:footnotes xmlns:ve="http://schemas.openxmlformats.org/markup-compatibility/2006" xmlns:o="urn:schemas-microsoft-com:office:office" xmlns:r="http://schemas.openxmlformats.org/officeDocument/2006/relationships" xmlns:m="http://schemas.openxmlformats.org/officeDocument/2006/math" xmlns:v="urn:schemas-microsoft-com:vml" xmlns:wp="http://schemas.openxmlformats.org/drawingml/2006/wordprocessingDrawing" xmlns:w10="urn:schemas-microsoft-com:office:word" xmlns:w="http://schemas.openxmlformats.org/wordprocessingml/2006/main" xmlns:wne="http://schemas.microsoft.com/office/word/2006/wordml">
+<w:footnotes xmlns:wpc="http://schemas.microsoft.com/office/word/2010/wordprocessingCanvas" xmlns:mc="http://schemas.openxmlformats.org/markup-compatibility/2006" xmlns:o="urn:schemas-microsoft-com:office:office" xmlns:r="http://schemas.openxmlformats.org/officeDocument/2006/relationships" xmlns:m="http://schemas.openxmlformats.org/officeDocument/2006/math" xmlns:v="urn:schemas-microsoft-com:vml" xmlns:wp14="http://schemas.microsoft.com/office/word/2010/wordprocessingDrawing" xmlns:wp="http://schemas.openxmlformats.org/drawingml/2006/wordprocessingDrawing" xmlns:w10="urn:schemas-microsoft-com:office:word" xmlns:w="http://schemas.openxmlformats.org/wordprocessingml/2006/main" xmlns:w14="http://schemas.microsoft.com/office/word/2010/wordml" xmlns:wpg="http://schemas.microsoft.com/office/word/2010/wordprocessingGroup" xmlns:wpi="http://schemas.microsoft.com/office/word/2010/wordprocessingInk" xmlns:wne="http://schemas.microsoft.com/office/word/2006/wordml" xmlns:wps="http://schemas.microsoft.com/office/word/2010/wordprocessingShape" mc:Ignorable="w14 wp14">
   <w:footnote w:type="separator" w:id="-1">
     <w:p>
       <w:r>
@@ -2309,7 +2913,7 @@
 </file>
 
 <file path=word/header1.xml><?xml version="1.0" encoding="utf-8"?>
-<w:hdr xmlns:ve="http://schemas.openxmlformats.org/markup-compatibility/2006" xmlns:o="urn:schemas-microsoft-com:office:office" xmlns:r="http://schemas.openxmlformats.org/officeDocument/2006/relationships" xmlns:m="http://schemas.openxmlformats.org/officeDocument/2006/math" xmlns:v="urn:schemas-microsoft-com:vml" xmlns:wp="http://schemas.openxmlformats.org/drawingml/2006/wordprocessingDrawing" xmlns:w10="urn:schemas-microsoft-com:office:word" xmlns:w="http://schemas.openxmlformats.org/wordprocessingml/2006/main" xmlns:wne="http://schemas.microsoft.com/office/word/2006/wordml">
+<w:hdr xmlns:wpc="http://schemas.microsoft.com/office/word/2010/wordprocessingCanvas" xmlns:mc="http://schemas.openxmlformats.org/markup-compatibility/2006" xmlns:o="urn:schemas-microsoft-com:office:office" xmlns:r="http://schemas.openxmlformats.org/officeDocument/2006/relationships" xmlns:m="http://schemas.openxmlformats.org/officeDocument/2006/math" xmlns:v="urn:schemas-microsoft-com:vml" xmlns:wp14="http://schemas.microsoft.com/office/word/2010/wordprocessingDrawing" xmlns:wp="http://schemas.openxmlformats.org/drawingml/2006/wordprocessingDrawing" xmlns:w10="urn:schemas-microsoft-com:office:word" xmlns:w="http://schemas.openxmlformats.org/wordprocessingml/2006/main" xmlns:w14="http://schemas.microsoft.com/office/word/2010/wordml" xmlns:wpg="http://schemas.microsoft.com/office/word/2010/wordprocessingGroup" xmlns:wpi="http://schemas.microsoft.com/office/word/2010/wordprocessingInk" xmlns:wne="http://schemas.microsoft.com/office/word/2006/wordml" xmlns:wps="http://schemas.microsoft.com/office/word/2010/wordprocessingShape" mc:Ignorable="w14 wp14">
   <w:p>
     <w:pPr>
       <w:widowControl/>
@@ -2328,7 +2932,7 @@
         <w:noProof/>
       </w:rPr>
       <w:pict>
-        <v:line id="_x0000_s1033" style="position:absolute;left:0;text-align:left;z-index:251657728" from="216.15pt,2.7pt" to="539.65pt,2.7pt" strokeweight="1pt"/>
+        <v:line id="_x0000_s2057" style="position:absolute;left:0;text-align:left;z-index:251657728" from="216.15pt,2.7pt" to="539.65pt,2.7pt" strokeweight="1pt"/>
       </w:pict>
     </w:r>
     <w:r>
@@ -2450,7 +3054,7 @@
 </file>
 
 <file path=word/numbering.xml><?xml version="1.0" encoding="utf-8"?>
-<w:numbering xmlns:ve="http://schemas.openxmlformats.org/markup-compatibility/2006" xmlns:o="urn:schemas-microsoft-com:office:office" xmlns:r="http://schemas.openxmlformats.org/officeDocument/2006/relationships" xmlns:m="http://schemas.openxmlformats.org/officeDocument/2006/math" xmlns:v="urn:schemas-microsoft-com:vml" xmlns:wp="http://schemas.openxmlformats.org/drawingml/2006/wordprocessingDrawing" xmlns:w10="urn:schemas-microsoft-com:office:word" xmlns:w="http://schemas.openxmlformats.org/wordprocessingml/2006/main" xmlns:wne="http://schemas.microsoft.com/office/word/2006/wordml">
+<w:numbering xmlns:wpc="http://schemas.microsoft.com/office/word/2010/wordprocessingCanvas" xmlns:mc="http://schemas.openxmlformats.org/markup-compatibility/2006" xmlns:o="urn:schemas-microsoft-com:office:office" xmlns:r="http://schemas.openxmlformats.org/officeDocument/2006/relationships" xmlns:m="http://schemas.openxmlformats.org/officeDocument/2006/math" xmlns:v="urn:schemas-microsoft-com:vml" xmlns:wp14="http://schemas.microsoft.com/office/word/2010/wordprocessingDrawing" xmlns:wp="http://schemas.openxmlformats.org/drawingml/2006/wordprocessingDrawing" xmlns:w10="urn:schemas-microsoft-com:office:word" xmlns:w="http://schemas.openxmlformats.org/wordprocessingml/2006/main" xmlns:w14="http://schemas.microsoft.com/office/word/2010/wordml" xmlns:wpg="http://schemas.microsoft.com/office/word/2010/wordprocessingGroup" xmlns:wpi="http://schemas.microsoft.com/office/word/2010/wordprocessingInk" xmlns:wne="http://schemas.microsoft.com/office/word/2006/wordml" xmlns:wps="http://schemas.microsoft.com/office/word/2010/wordprocessingShape" mc:Ignorable="w14 wp14">
   <w:abstractNum w:abstractNumId="0">
     <w:nsid w:val="FFFFFF7C"/>
     <w:multiLevelType w:val="singleLevel"/>
@@ -3366,7 +3970,7 @@
 </file>
 
 <file path=word/styles.xml><?xml version="1.0" encoding="utf-8"?>
-<w:styles xmlns:r="http://schemas.openxmlformats.org/officeDocument/2006/relationships" xmlns:w="http://schemas.openxmlformats.org/wordprocessingml/2006/main">
+<w:styles xmlns:mc="http://schemas.openxmlformats.org/markup-compatibility/2006" xmlns:r="http://schemas.openxmlformats.org/officeDocument/2006/relationships" xmlns:w="http://schemas.openxmlformats.org/wordprocessingml/2006/main" xmlns:w14="http://schemas.microsoft.com/office/word/2010/wordml" mc:Ignorable="w14">
   <w:docDefaults>
     <w:rPrDefault>
       <w:rPr>
@@ -3528,7 +4132,6 @@
     <w:uiPriority w:val="99"/>
     <w:semiHidden/>
     <w:unhideWhenUsed/>
-    <w:qFormat/>
     <w:tblPr>
       <w:tblInd w:w="0" w:type="dxa"/>
       <w:tblCellMar>
@@ -3691,6 +4294,196 @@
       <w:ind w:left="720"/>
       <w:contextualSpacing/>
     </w:pPr>
+  </w:style>
+</w:styles>
+</file>
+
+<file path=word/stylesWithEffects.xml><?xml version="1.0" encoding="utf-8"?>
+<w:styles xmlns:wpc="http://schemas.microsoft.com/office/word/2010/wordprocessingCanvas" xmlns:mc="http://schemas.openxmlformats.org/markup-compatibility/2006" xmlns:o="urn:schemas-microsoft-com:office:office" xmlns:r="http://schemas.openxmlformats.org/officeDocument/2006/relationships" xmlns:m="http://schemas.openxmlformats.org/officeDocument/2006/math" xmlns:v="urn:schemas-microsoft-com:vml" xmlns:wp14="http://schemas.microsoft.com/office/word/2010/wordprocessingDrawing" xmlns:wp="http://schemas.openxmlformats.org/drawingml/2006/wordprocessingDrawing" xmlns:w10="urn:schemas-microsoft-com:office:word" xmlns:w="http://schemas.openxmlformats.org/wordprocessingml/2006/main" xmlns:w14="http://schemas.microsoft.com/office/word/2010/wordml" xmlns:wpg="http://schemas.microsoft.com/office/word/2010/wordprocessingGroup" xmlns:wpi="http://schemas.microsoft.com/office/word/2010/wordprocessingInk" xmlns:wne="http://schemas.microsoft.com/office/word/2006/wordml" xmlns:wps="http://schemas.microsoft.com/office/word/2010/wordprocessingShape" mc:Ignorable="w14 wp14">
+  <w:docDefaults>
+    <w:rPrDefault>
+      <w:rPr>
+        <w:rFonts w:asciiTheme="minorHAnsi" w:eastAsiaTheme="minorEastAsia" w:hAnsiTheme="minorHAnsi" w:cstheme="minorBidi"/>
+        <w:sz w:val="22"/>
+        <w:szCs w:val="22"/>
+        <w:lang w:val="en-US" w:eastAsia="en-US" w:bidi="ar-SA"/>
+      </w:rPr>
+    </w:rPrDefault>
+    <w:pPrDefault>
+      <w:pPr>
+        <w:spacing w:after="200" w:line="276" w:lineRule="auto"/>
+      </w:pPr>
+    </w:pPrDefault>
+  </w:docDefaults>
+  <w:latentStyles w:defLockedState="0" w:defUIPriority="99" w:defSemiHidden="1" w:defUnhideWhenUsed="1" w:defQFormat="0" w:count="267">
+    <w:lsdException w:name="Normal" w:semiHidden="0" w:uiPriority="0" w:unhideWhenUsed="0" w:qFormat="1"/>
+    <w:lsdException w:name="heading 1" w:semiHidden="0" w:uiPriority="9" w:unhideWhenUsed="0" w:qFormat="1"/>
+    <w:lsdException w:name="heading 2" w:uiPriority="9" w:qFormat="1"/>
+    <w:lsdException w:name="heading 3" w:uiPriority="9" w:qFormat="1"/>
+    <w:lsdException w:name="heading 4" w:uiPriority="9" w:qFormat="1"/>
+    <w:lsdException w:name="heading 5" w:uiPriority="9" w:qFormat="1"/>
+    <w:lsdException w:name="heading 6" w:uiPriority="9" w:qFormat="1"/>
+    <w:lsdException w:name="heading 7" w:uiPriority="9" w:qFormat="1"/>
+    <w:lsdException w:name="heading 8" w:uiPriority="9" w:qFormat="1"/>
+    <w:lsdException w:name="heading 9" w:uiPriority="9" w:qFormat="1"/>
+    <w:lsdException w:name="toc 1" w:uiPriority="39"/>
+    <w:lsdException w:name="toc 2" w:uiPriority="39"/>
+    <w:lsdException w:name="toc 3" w:uiPriority="39"/>
+    <w:lsdException w:name="toc 4" w:uiPriority="39"/>
+    <w:lsdException w:name="toc 5" w:uiPriority="39"/>
+    <w:lsdException w:name="toc 6" w:uiPriority="39"/>
+    <w:lsdException w:name="toc 7" w:uiPriority="39"/>
+    <w:lsdException w:name="toc 8" w:uiPriority="39"/>
+    <w:lsdException w:name="toc 9" w:uiPriority="39"/>
+    <w:lsdException w:name="caption" w:uiPriority="35" w:qFormat="1"/>
+    <w:lsdException w:name="Title" w:semiHidden="0" w:uiPriority="10" w:unhideWhenUsed="0" w:qFormat="1"/>
+    <w:lsdException w:name="Default Paragraph Font" w:uiPriority="1"/>
+    <w:lsdException w:name="Subtitle" w:semiHidden="0" w:uiPriority="11" w:unhideWhenUsed="0" w:qFormat="1"/>
+    <w:lsdException w:name="Strong" w:semiHidden="0" w:uiPriority="22" w:unhideWhenUsed="0" w:qFormat="1"/>
+    <w:lsdException w:name="Emphasis" w:semiHidden="0" w:uiPriority="20" w:unhideWhenUsed="0" w:qFormat="1"/>
+    <w:lsdException w:name="Table Grid" w:semiHidden="0" w:uiPriority="59" w:unhideWhenUsed="0"/>
+    <w:lsdException w:name="Placeholder Text" w:unhideWhenUsed="0"/>
+    <w:lsdException w:name="No Spacing" w:semiHidden="0" w:uiPriority="1" w:unhideWhenUsed="0" w:qFormat="1"/>
+    <w:lsdException w:name="Light Shading" w:semiHidden="0" w:uiPriority="60" w:unhideWhenUsed="0"/>
+    <w:lsdException w:name="Light List" w:semiHidden="0" w:uiPriority="61" w:unhideWhenUsed="0"/>
+    <w:lsdException w:name="Light Grid" w:semiHidden="0" w:uiPriority="62" w:unhideWhenUsed="0"/>
+    <w:lsdException w:name="Medium Shading 1" w:semiHidden="0" w:uiPriority="63" w:unhideWhenUsed="0"/>
+    <w:lsdException w:name="Medium Shading 2" w:semiHidden="0" w:uiPriority="64" w:unhideWhenUsed="0"/>
+    <w:lsdException w:name="Medium List 1" w:semiHidden="0" w:uiPriority="65" w:unhideWhenUsed="0"/>
+    <w:lsdException w:name="Medium List 2" w:semiHidden="0" w:uiPriority="66" w:unhideWhenUsed="0"/>
+    <w:lsdException w:name="Medium Grid 1" w:semiHidden="0" w:uiPriority="67" w:unhideWhenUsed="0"/>
+    <w:lsdException w:name="Medium Grid 2" w:semiHidden="0" w:uiPriority="68" w:unhideWhenUsed="0"/>
+    <w:lsdException w:name="Medium Grid 3" w:semiHidden="0" w:uiPriority="69" w:unhideWhenUsed="0"/>
+    <w:lsdException w:name="Dark List" w:semiHidden="0" w:uiPriority="70" w:unhideWhenUsed="0"/>
+    <w:lsdException w:name="Colorful Shading" w:semiHidden="0" w:uiPriority="71" w:unhideWhenUsed="0"/>
+    <w:lsdException w:name="Colorful List" w:semiHidden="0" w:uiPriority="72" w:unhideWhenUsed="0"/>
+    <w:lsdException w:name="Colorful Grid" w:semiHidden="0" w:uiPriority="73" w:unhideWhenUsed="0"/>
+    <w:lsdException w:name="Light Shading Accent 1" w:semiHidden="0" w:uiPriority="60" w:unhideWhenUsed="0"/>
+    <w:lsdException w:name="Light List Accent 1" w:semiHidden="0" w:uiPriority="61" w:unhideWhenUsed="0"/>
+    <w:lsdException w:name="Light Grid Accent 1" w:semiHidden="0" w:uiPriority="62" w:unhideWhenUsed="0"/>
+    <w:lsdException w:name="Medium Shading 1 Accent 1" w:semiHidden="0" w:uiPriority="63" w:unhideWhenUsed="0"/>
+    <w:lsdException w:name="Medium Shading 2 Accent 1" w:semiHidden="0" w:uiPriority="64" w:unhideWhenUsed="0"/>
+    <w:lsdException w:name="Medium List 1 Accent 1" w:semiHidden="0" w:uiPriority="65" w:unhideWhenUsed="0"/>
+    <w:lsdException w:name="Revision" w:unhideWhenUsed="0"/>
+    <w:lsdException w:name="List Paragraph" w:semiHidden="0" w:uiPriority="34" w:unhideWhenUsed="0" w:qFormat="1"/>
+    <w:lsdException w:name="Quote" w:semiHidden="0" w:uiPriority="29" w:unhideWhenUsed="0" w:qFormat="1"/>
+    <w:lsdException w:name="Intense Quote" w:semiHidden="0" w:uiPriority="30" w:unhideWhenUsed="0" w:qFormat="1"/>
+    <w:lsdException w:name="Medium List 2 Accent 1" w:semiHidden="0" w:uiPriority="66" w:unhideWhenUsed="0"/>
+    <w:lsdException w:name="Medium Grid 1 Accent 1" w:semiHidden="0" w:uiPriority="67" w:unhideWhenUsed="0"/>
+    <w:lsdException w:name="Medium Grid 2 Accent 1" w:semiHidden="0" w:uiPriority="68" w:unhideWhenUsed="0"/>
+    <w:lsdException w:name="Medium Grid 3 Accent 1" w:semiHidden="0" w:uiPriority="69" w:unhideWhenUsed="0"/>
+    <w:lsdException w:name="Dark List Accent 1" w:semiHidden="0" w:uiPriority="70" w:unhideWhenUsed="0"/>
+    <w:lsdException w:name="Colorful Shading Accent 1" w:semiHidden="0" w:uiPriority="71" w:unhideWhenUsed="0"/>
+    <w:lsdException w:name="Colorful List Accent 1" w:semiHidden="0" w:uiPriority="72" w:unhideWhenUsed="0"/>
+    <w:lsdException w:name="Colorful Grid Accent 1" w:semiHidden="0" w:uiPriority="73" w:unhideWhenUsed="0"/>
+    <w:lsdException w:name="Light Shading Accent 2" w:semiHidden="0" w:uiPriority="60" w:unhideWhenUsed="0"/>
+    <w:lsdException w:name="Light List Accent 2" w:semiHidden="0" w:uiPriority="61" w:unhideWhenUsed="0"/>
+    <w:lsdException w:name="Light Grid Accent 2" w:semiHidden="0" w:uiPriority="62" w:unhideWhenUsed="0"/>
+    <w:lsdException w:name="Medium Shading 1 Accent 2" w:semiHidden="0" w:uiPriority="63" w:unhideWhenUsed="0"/>
+    <w:lsdException w:name="Medium Shading 2 Accent 2" w:semiHidden="0" w:uiPriority="64" w:unhideWhenUsed="0"/>
+    <w:lsdException w:name="Medium List 1 Accent 2" w:semiHidden="0" w:uiPriority="65" w:unhideWhenUsed="0"/>
+    <w:lsdException w:name="Medium List 2 Accent 2" w:semiHidden="0" w:uiPriority="66" w:unhideWhenUsed="0"/>
+    <w:lsdException w:name="Medium Grid 1 Accent 2" w:semiHidden="0" w:uiPriority="67" w:unhideWhenUsed="0"/>
+    <w:lsdException w:name="Medium Grid 2 Accent 2" w:semiHidden="0" w:uiPriority="68" w:unhideWhenUsed="0"/>
+    <w:lsdException w:name="Medium Grid 3 Accent 2" w:semiHidden="0" w:uiPriority="69" w:unhideWhenUsed="0"/>
+    <w:lsdException w:name="Dark List Accent 2" w:semiHidden="0" w:uiPriority="70" w:unhideWhenUsed="0"/>
+    <w:lsdException w:name="Colorful Shading Accent 2" w:semiHidden="0" w:uiPriority="71" w:unhideWhenUsed="0"/>
+    <w:lsdException w:name="Colorful List Accent 2" w:semiHidden="0" w:uiPriority="72" w:unhideWhenUsed="0"/>
+    <w:lsdException w:name="Colorful Grid Accent 2" w:semiHidden="0" w:uiPriority="73" w:unhideWhenUsed="0"/>
+    <w:lsdException w:name="Light Shading Accent 3" w:semiHidden="0" w:uiPriority="60" w:unhideWhenUsed="0"/>
+    <w:lsdException w:name="Light List Accent 3" w:semiHidden="0" w:uiPriority="61" w:unhideWhenUsed="0"/>
+    <w:lsdException w:name="Light Grid Accent 3" w:semiHidden="0" w:uiPriority="62" w:unhideWhenUsed="0"/>
+    <w:lsdException w:name="Medium Shading 1 Accent 3" w:semiHidden="0" w:uiPriority="63" w:unhideWhenUsed="0"/>
+    <w:lsdException w:name="Medium Shading 2 Accent 3" w:semiHidden="0" w:uiPriority="64" w:unhideWhenUsed="0"/>
+    <w:lsdException w:name="Medium List 1 Accent 3" w:semiHidden="0" w:uiPriority="65" w:unhideWhenUsed="0"/>
+    <w:lsdException w:name="Medium List 2 Accent 3" w:semiHidden="0" w:uiPriority="66" w:unhideWhenUsed="0"/>
+    <w:lsdException w:name="Medium Grid 1 Accent 3" w:semiHidden="0" w:uiPriority="67" w:unhideWhenUsed="0"/>
+    <w:lsdException w:name="Medium Grid 2 Accent 3" w:semiHidden="0" w:uiPriority="68" w:unhideWhenUsed="0"/>
+    <w:lsdException w:name="Medium Grid 3 Accent 3" w:semiHidden="0" w:uiPriority="69" w:unhideWhenUsed="0"/>
+    <w:lsdException w:name="Dark List Accent 3" w:semiHidden="0" w:uiPriority="70" w:unhideWhenUsed="0"/>
+    <w:lsdException w:name="Colorful Shading Accent 3" w:semiHidden="0" w:uiPriority="71" w:unhideWhenUsed="0"/>
+    <w:lsdException w:name="Colorful List Accent 3" w:semiHidden="0" w:uiPriority="72" w:unhideWhenUsed="0"/>
+    <w:lsdException w:name="Colorful Grid Accent 3" w:semiHidden="0" w:uiPriority="73" w:unhideWhenUsed="0"/>
+    <w:lsdException w:name="Light Shading Accent 4" w:semiHidden="0" w:uiPriority="60" w:unhideWhenUsed="0"/>
+    <w:lsdException w:name="Light List Accent 4" w:semiHidden="0" w:uiPriority="61" w:unhideWhenUsed="0"/>
+    <w:lsdException w:name="Light Grid Accent 4" w:semiHidden="0" w:uiPriority="62" w:unhideWhenUsed="0"/>
+    <w:lsdException w:name="Medium Shading 1 Accent 4" w:semiHidden="0" w:uiPriority="63" w:unhideWhenUsed="0"/>
+    <w:lsdException w:name="Medium Shading 2 Accent 4" w:semiHidden="0" w:uiPriority="64" w:unhideWhenUsed="0"/>
+    <w:lsdException w:name="Medium List 1 Accent 4" w:semiHidden="0" w:uiPriority="65" w:unhideWhenUsed="0"/>
+    <w:lsdException w:name="Medium List 2 Accent 4" w:semiHidden="0" w:uiPriority="66" w:unhideWhenUsed="0"/>
+    <w:lsdException w:name="Medium Grid 1 Accent 4" w:semiHidden="0" w:uiPriority="67" w:unhideWhenUsed="0"/>
+    <w:lsdException w:name="Medium Grid 2 Accent 4" w:semiHidden="0" w:uiPriority="68" w:unhideWhenUsed="0"/>
+    <w:lsdException w:name="Medium Grid 3 Accent 4" w:semiHidden="0" w:uiPriority="69" w:unhideWhenUsed="0"/>
+    <w:lsdException w:name="Dark List Accent 4" w:semiHidden="0" w:uiPriority="70" w:unhideWhenUsed="0"/>
+    <w:lsdException w:name="Colorful Shading Accent 4" w:semiHidden="0" w:uiPriority="71" w:unhideWhenUsed="0"/>
+    <w:lsdException w:name="Colorful List Accent 4" w:semiHidden="0" w:uiPriority="72" w:unhideWhenUsed="0"/>
+    <w:lsdException w:name="Colorful Grid Accent 4" w:semiHidden="0" w:uiPriority="73" w:unhideWhenUsed="0"/>
+    <w:lsdException w:name="Light Shading Accent 5" w:semiHidden="0" w:uiPriority="60" w:unhideWhenUsed="0"/>
+    <w:lsdException w:name="Light List Accent 5" w:semiHidden="0" w:uiPriority="61" w:unhideWhenUsed="0"/>
+    <w:lsdException w:name="Light Grid Accent 5" w:semiHidden="0" w:uiPriority="62" w:unhideWhenUsed="0"/>
+    <w:lsdException w:name="Medium Shading 1 Accent 5" w:semiHidden="0" w:uiPriority="63" w:unhideWhenUsed="0"/>
+    <w:lsdException w:name="Medium Shading 2 Accent 5" w:semiHidden="0" w:uiPriority="64" w:unhideWhenUsed="0"/>
+    <w:lsdException w:name="Medium List 1 Accent 5" w:semiHidden="0" w:uiPriority="65" w:unhideWhenUsed="0"/>
+    <w:lsdException w:name="Medium List 2 Accent 5" w:semiHidden="0" w:uiPriority="66" w:unhideWhenUsed="0"/>
+    <w:lsdException w:name="Medium Grid 1 Accent 5" w:semiHidden="0" w:uiPriority="67" w:unhideWhenUsed="0"/>
+    <w:lsdException w:name="Medium Grid 2 Accent 5" w:semiHidden="0" w:uiPriority="68" w:unhideWhenUsed="0"/>
+    <w:lsdException w:name="Medium Grid 3 Accent 5" w:semiHidden="0" w:uiPriority="69" w:unhideWhenUsed="0"/>
+    <w:lsdException w:name="Dark List Accent 5" w:semiHidden="0" w:uiPriority="70" w:unhideWhenUsed="0"/>
+    <w:lsdException w:name="Colorful Shading Accent 5" w:semiHidden="0" w:uiPriority="71" w:unhideWhenUsed="0"/>
+    <w:lsdException w:name="Colorful List Accent 5" w:semiHidden="0" w:uiPriority="72" w:unhideWhenUsed="0"/>
+    <w:lsdException w:name="Colorful Grid Accent 5" w:semiHidden="0" w:uiPriority="73" w:unhideWhenUsed="0"/>
+    <w:lsdException w:name="Light Shading Accent 6" w:semiHidden="0" w:uiPriority="60" w:unhideWhenUsed="0"/>
+    <w:lsdException w:name="Light List Accent 6" w:semiHidden="0" w:uiPriority="61" w:unhideWhenUsed="0"/>
+    <w:lsdException w:name="Light Grid Accent 6" w:semiHidden="0" w:uiPriority="62" w:unhideWhenUsed="0"/>
+    <w:lsdException w:name="Medium Shading 1 Accent 6" w:semiHidden="0" w:uiPriority="63" w:unhideWhenUsed="0"/>
+    <w:lsdException w:name="Medium Shading 2 Accent 6" w:semiHidden="0" w:uiPriority="64" w:unhideWhenUsed="0"/>
+    <w:lsdException w:name="Medium List 1 Accent 6" w:semiHidden="0" w:uiPriority="65" w:unhideWhenUsed="0"/>
+    <w:lsdException w:name="Medium List 2 Accent 6" w:semiHidden="0" w:uiPriority="66" w:unhideWhenUsed="0"/>
+    <w:lsdException w:name="Medium Grid 1 Accent 6" w:semiHidden="0" w:uiPriority="67" w:unhideWhenUsed="0"/>
+    <w:lsdException w:name="Medium Grid 2 Accent 6" w:semiHidden="0" w:uiPriority="68" w:unhideWhenUsed="0"/>
+    <w:lsdException w:name="Medium Grid 3 Accent 6" w:semiHidden="0" w:uiPriority="69" w:unhideWhenUsed="0"/>
+    <w:lsdException w:name="Dark List Accent 6" w:semiHidden="0" w:uiPriority="70" w:unhideWhenUsed="0"/>
+    <w:lsdException w:name="Colorful Shading Accent 6" w:semiHidden="0" w:uiPriority="71" w:unhideWhenUsed="0"/>
+    <w:lsdException w:name="Colorful List Accent 6" w:semiHidden="0" w:uiPriority="72" w:unhideWhenUsed="0"/>
+    <w:lsdException w:name="Colorful Grid Accent 6" w:semiHidden="0" w:uiPriority="73" w:unhideWhenUsed="0"/>
+    <w:lsdException w:name="Subtle Emphasis" w:semiHidden="0" w:uiPriority="19" w:unhideWhenUsed="0" w:qFormat="1"/>
+    <w:lsdException w:name="Intense Emphasis" w:semiHidden="0" w:uiPriority="21" w:unhideWhenUsed="0" w:qFormat="1"/>
+    <w:lsdException w:name="Subtle Reference" w:semiHidden="0" w:uiPriority="31" w:unhideWhenUsed="0" w:qFormat="1"/>
+    <w:lsdException w:name="Intense Reference" w:semiHidden="0" w:uiPriority="32" w:unhideWhenUsed="0" w:qFormat="1"/>
+    <w:lsdException w:name="Book Title" w:semiHidden="0" w:uiPriority="33" w:unhideWhenUsed="0" w:qFormat="1"/>
+    <w:lsdException w:name="Bibliography" w:uiPriority="37"/>
+    <w:lsdException w:name="TOC Heading" w:uiPriority="39" w:qFormat="1"/>
+  </w:latentStyles>
+  <w:style w:type="paragraph" w:default="1" w:styleId="Normal">
+    <w:name w:val="Normal"/>
+    <w:qFormat/>
+  </w:style>
+  <w:style w:type="character" w:default="1" w:styleId="DefaultParagraphFont">
+    <w:name w:val="Default Paragraph Font"/>
+    <w:uiPriority w:val="1"/>
+    <w:semiHidden/>
+    <w:unhideWhenUsed/>
+  </w:style>
+  <w:style w:type="table" w:default="1" w:styleId="TableNormal">
+    <w:name w:val="Normal Table"/>
+    <w:uiPriority w:val="99"/>
+    <w:semiHidden/>
+    <w:unhideWhenUsed/>
+    <w:tblPr>
+      <w:tblInd w:w="0" w:type="dxa"/>
+      <w:tblCellMar>
+        <w:top w:w="0" w:type="dxa"/>
+        <w:left w:w="108" w:type="dxa"/>
+        <w:bottom w:w="0" w:type="dxa"/>
+        <w:right w:w="108" w:type="dxa"/>
+      </w:tblCellMar>
+    </w:tblPr>
+  </w:style>
+  <w:style w:type="numbering" w:default="1" w:styleId="NoList">
+    <w:name w:val="No List"/>
+    <w:uiPriority w:val="99"/>
+    <w:semiHidden/>
+    <w:unhideWhenUsed/>
   </w:style>
 </w:styles>
 </file>

</xml_diff>